<commit_message>
Update lesson document with vocabulary definition sections and problem-solving prompts
</commit_message>
<xml_diff>
--- a/L4-1.docx
+++ b/L4-1.docx
@@ -60,10 +60,8 @@
         <w:tblLook w:val="04A0" w:firstRow="1" w:lastRow="0" w:firstColumn="1" w:lastColumn="0" w:noHBand="0" w:noVBand="1"/>
       </w:tblPr>
       <w:tblGrid>
-        <w:gridCol w:w="4437"/>
-        <w:gridCol w:w="2559"/>
-        <w:gridCol w:w="3794"/>
-        <w:gridCol w:w="25"/>
+        <w:gridCol w:w="2886"/>
+        <w:gridCol w:w="7929"/>
       </w:tblGrid>
       <w:tr>
         <w:trPr>
@@ -87,7 +85,6 @@
         <w:tc>
           <w:tcPr>
             <w:tcW w:w="7929" w:type="dxa"/>
-            <w:gridSpan w:val="3"/>
           </w:tcPr>
           <w:p>
             <w:pPr>
@@ -160,7 +157,6 @@
         <w:tc>
           <w:tcPr>
             <w:tcW w:w="7929" w:type="dxa"/>
-            <w:gridSpan w:val="3"/>
           </w:tcPr>
           <w:p>
             <w:pPr>
@@ -179,8 +175,28 @@
                 <w:sz w:val="22"/>
                 <w:szCs w:val="22"/>
               </w:rPr>
-              <w:t>Students will explain orally each step in solving a simple equation using sequencing words, sentence starters, and a word bank.</w:t>
-            </w:r>
+              <w:t xml:space="preserve">Students will </w:t>
+            </w:r>
+            <w:r>
+              <w:rPr>
+                <w:sz w:val="22"/>
+                <w:szCs w:val="22"/>
+              </w:rPr>
+              <w:t>write their own definition of key vocabulary.</w:t>
+            </w:r>
+          </w:p>
+          <w:p>
+            <w:pPr>
+              <w:pStyle w:val="ListParagraph"/>
+              <w:numPr>
+                <w:ilvl w:val="0"/>
+                <w:numId w:val="1"/>
+              </w:numPr>
+              <w:rPr>
+                <w:sz w:val="22"/>
+                <w:szCs w:val="22"/>
+              </w:rPr>
+            </w:pPr>
           </w:p>
         </w:tc>
       </w:tr>
@@ -210,7 +226,6 @@
         <w:tc>
           <w:tcPr>
             <w:tcW w:w="7929" w:type="dxa"/>
-            <w:gridSpan w:val="3"/>
             <w:tcBorders>
               <w:bottom w:val="single" w:sz="4" w:space="0" w:color="auto"/>
             </w:tcBorders>
@@ -259,212 +274,402 @@
           </w:p>
         </w:tc>
       </w:tr>
-      <w:tr>
-        <w:tblPrEx>
-          <w:jc w:val="left"/>
-        </w:tblPrEx>
-        <w:trPr>
-          <w:gridAfter w:val="1"/>
-          <w:wAfter w:w="25" w:type="dxa"/>
-          <w:trHeight w:val="3728"/>
-        </w:trPr>
-        <w:tc>
-          <w:tcPr>
-            <w:tcW w:w="5395" w:type="dxa"/>
-            <w:gridSpan w:val="2"/>
-          </w:tcPr>
-          <w:p>
-            <w:pPr>
-              <w:spacing w:before="240" w:line="276" w:lineRule="auto"/>
-              <w:rPr>
-                <w:b/>
-                <w:bCs/>
-              </w:rPr>
-            </w:pPr>
-            <w:r>
-              <w:rPr>
-                <w:b/>
-                <w:bCs/>
-                <w:noProof/>
-              </w:rPr>
-              <w:drawing>
-                <wp:anchor distT="0" distB="0" distL="114300" distR="114300" simplePos="0" relativeHeight="251659264" behindDoc="0" locked="0" layoutInCell="1" allowOverlap="1" wp14:anchorId="12BB35AE" wp14:editId="1147387B">
-                  <wp:simplePos x="0" y="0"/>
-                  <wp:positionH relativeFrom="column">
-                    <wp:posOffset>-51435</wp:posOffset>
-                  </wp:positionH>
-                  <wp:positionV relativeFrom="paragraph">
-                    <wp:posOffset>0</wp:posOffset>
-                  </wp:positionV>
-                  <wp:extent cx="4305300" cy="2380615"/>
-                  <wp:effectExtent l="0" t="0" r="0" b="635"/>
-                  <wp:wrapSquare wrapText="bothSides"/>
-                  <wp:docPr id="1800907596" name="Picture 1" descr="A diagram of a rectangular object with red lines and numbers"/>
-                  <wp:cNvGraphicFramePr>
-                    <a:graphicFrameLocks xmlns:a="http://schemas.openxmlformats.org/drawingml/2006/main" noChangeAspect="1"/>
-                  </wp:cNvGraphicFramePr>
-                  <a:graphic xmlns:a="http://schemas.openxmlformats.org/drawingml/2006/main">
-                    <a:graphicData uri="http://schemas.openxmlformats.org/drawingml/2006/picture">
-                      <pic:pic xmlns:pic="http://schemas.openxmlformats.org/drawingml/2006/picture">
-                        <pic:nvPicPr>
-                          <pic:cNvPr id="1800907596" name="Picture 1" descr="A diagram of a rectangular object with red lines and numbers"/>
-                          <pic:cNvPicPr/>
-                        </pic:nvPicPr>
-                        <pic:blipFill>
-                          <a:blip r:embed="rId11">
-                            <a:extLst>
-                              <a:ext uri="{28A0092B-C50C-407E-A947-70E740481C1C}">
-                                <a14:useLocalDpi xmlns:a14="http://schemas.microsoft.com/office/drawing/2010/main" val="0"/>
-                              </a:ext>
-                            </a:extLst>
-                          </a:blip>
-                          <a:stretch>
-                            <a:fillRect/>
-                          </a:stretch>
-                        </pic:blipFill>
-                        <pic:spPr>
-                          <a:xfrm>
-                            <a:off x="0" y="0"/>
-                            <a:ext cx="4305300" cy="2380615"/>
-                          </a:xfrm>
-                          <a:prstGeom prst="rect">
-                            <a:avLst/>
-                          </a:prstGeom>
-                        </pic:spPr>
-                      </pic:pic>
-                    </a:graphicData>
-                  </a:graphic>
-                  <wp14:sizeRelH relativeFrom="margin">
-                    <wp14:pctWidth>0</wp14:pctWidth>
-                  </wp14:sizeRelH>
-                </wp:anchor>
-              </w:drawing>
-            </w:r>
-          </w:p>
-        </w:tc>
-        <w:tc>
-          <w:tcPr>
-            <w:tcW w:w="5395" w:type="dxa"/>
-          </w:tcPr>
-          <w:p>
-            <w:pPr>
-              <w:spacing w:before="240" w:line="276" w:lineRule="auto"/>
-              <w:rPr>
-                <w:b/>
-                <w:bCs/>
-              </w:rPr>
-            </w:pPr>
-            <w:r>
-              <w:rPr>
-                <w:b/>
-                <w:bCs/>
-                <w:lang w:val="en-IN"/>
-              </w:rPr>
-              <w:t>VOCABULARY</w:t>
-            </w:r>
-          </w:p>
-          <w:p>
-            <w:pPr>
-              <w:numPr>
-                <w:ilvl w:val="0"/>
-                <w:numId w:val="3"/>
-              </w:numPr>
-              <w:spacing w:before="240" w:line="276" w:lineRule="auto"/>
-              <w:rPr>
-                <w:b/>
-                <w:bCs/>
-              </w:rPr>
-            </w:pPr>
-            <w:r>
-              <w:rPr>
-                <w:b/>
-                <w:bCs/>
-              </w:rPr>
-              <w:t>a</w:t>
-            </w:r>
-            <w:r>
-              <w:rPr>
-                <w:b/>
-                <w:bCs/>
-                <w:lang w:val="fi-FI"/>
-              </w:rPr>
-              <w:t>symptote</w:t>
-            </w:r>
-          </w:p>
-          <w:p>
-            <w:pPr>
-              <w:numPr>
-                <w:ilvl w:val="0"/>
-                <w:numId w:val="3"/>
-              </w:numPr>
-              <w:spacing w:before="240" w:line="276" w:lineRule="auto"/>
-              <w:rPr>
-                <w:b/>
-                <w:bCs/>
-              </w:rPr>
-            </w:pPr>
-            <w:r>
-              <w:rPr>
-                <w:b/>
-                <w:bCs/>
-              </w:rPr>
-              <w:t>constant of variation</w:t>
-            </w:r>
-          </w:p>
-          <w:p>
-            <w:pPr>
-              <w:numPr>
-                <w:ilvl w:val="0"/>
-                <w:numId w:val="3"/>
-              </w:numPr>
-              <w:spacing w:before="240" w:line="276" w:lineRule="auto"/>
-              <w:rPr>
-                <w:b/>
-                <w:bCs/>
-              </w:rPr>
-            </w:pPr>
-            <w:proofErr w:type="gramStart"/>
-            <w:r>
-              <w:rPr>
-                <w:b/>
-                <w:bCs/>
-                <w:lang w:val="fr-FR"/>
-              </w:rPr>
-              <w:t>inverse</w:t>
-            </w:r>
-            <w:proofErr w:type="gramEnd"/>
-            <w:r>
-              <w:rPr>
-                <w:b/>
-                <w:bCs/>
-                <w:lang w:val="fr-FR"/>
-              </w:rPr>
-              <w:t xml:space="preserve"> variation</w:t>
-            </w:r>
-          </w:p>
-          <w:p>
-            <w:pPr>
-              <w:numPr>
-                <w:ilvl w:val="0"/>
-                <w:numId w:val="3"/>
-              </w:numPr>
-              <w:spacing w:before="240" w:line="276" w:lineRule="auto"/>
-              <w:rPr>
-                <w:b/>
-                <w:bCs/>
-              </w:rPr>
-            </w:pPr>
-            <w:r>
-              <w:rPr>
-                <w:b/>
-                <w:bCs/>
-              </w:rPr>
-              <w:t>reciprocal function</w:t>
-            </w:r>
-          </w:p>
-        </w:tc>
-      </w:tr>
     </w:tbl>
+    <w:p>
+      <w:pPr>
+        <w:spacing w:before="240" w:after="0" w:line="276" w:lineRule="auto"/>
+        <w:rPr>
+          <w:rFonts w:ascii="Arial" w:hAnsi="Arial" w:cs="Arial"/>
+          <w:b/>
+          <w:bCs/>
+        </w:rPr>
+      </w:pPr>
+      <w:r>
+        <w:rPr>
+          <w:rFonts w:ascii="Arial" w:hAnsi="Arial" w:cs="Arial"/>
+          <w:b/>
+          <w:bCs/>
+        </w:rPr>
+        <w:t>Using words or pictures, define the following Vocabulary:</w:t>
+      </w:r>
+      <w:r>
+        <w:rPr>
+          <w:rFonts w:ascii="Arial" w:hAnsi="Arial" w:cs="Arial"/>
+          <w:b/>
+          <w:bCs/>
+        </w:rPr>
+        <w:br/>
+      </w:r>
+      <w:r>
+        <w:rPr>
+          <w:rFonts w:ascii="Arial" w:hAnsi="Arial" w:cs="Arial"/>
+          <w:b/>
+          <w:bCs/>
+        </w:rPr>
+        <w:br/>
+        <w:t>Asymptote:_______________________________________________________________________</w:t>
+      </w:r>
+      <w:r>
+        <w:rPr>
+          <w:rFonts w:ascii="Arial" w:hAnsi="Arial" w:cs="Arial"/>
+          <w:b/>
+          <w:bCs/>
+        </w:rPr>
+        <w:br/>
+      </w:r>
+      <w:r>
+        <w:rPr>
+          <w:rFonts w:ascii="Arial" w:hAnsi="Arial" w:cs="Arial"/>
+          <w:b/>
+          <w:bCs/>
+        </w:rPr>
+        <w:br/>
+        <w:t>________________________________________________________________________________</w:t>
+      </w:r>
+      <w:r>
+        <w:rPr>
+          <w:rFonts w:ascii="Arial" w:hAnsi="Arial" w:cs="Arial"/>
+          <w:b/>
+          <w:bCs/>
+        </w:rPr>
+        <w:br/>
+      </w:r>
+      <w:r>
+        <w:rPr>
+          <w:rFonts w:ascii="Arial" w:hAnsi="Arial" w:cs="Arial"/>
+          <w:b/>
+          <w:bCs/>
+        </w:rPr>
+        <w:br/>
+      </w:r>
+      <w:r>
+        <w:rPr>
+          <w:rFonts w:ascii="Arial" w:hAnsi="Arial" w:cs="Arial"/>
+          <w:b/>
+          <w:bCs/>
+        </w:rPr>
+        <w:br/>
+      </w:r>
+      <w:r>
+        <w:rPr>
+          <w:rFonts w:ascii="Arial" w:hAnsi="Arial" w:cs="Arial"/>
+          <w:b/>
+          <w:bCs/>
+        </w:rPr>
+        <w:br/>
+      </w:r>
+      <w:r>
+        <w:rPr>
+          <w:rFonts w:ascii="Arial" w:hAnsi="Arial" w:cs="Arial"/>
+          <w:b/>
+          <w:bCs/>
+        </w:rPr>
+        <w:br/>
+      </w:r>
+      <w:r>
+        <w:rPr>
+          <w:rFonts w:ascii="Arial" w:hAnsi="Arial" w:cs="Arial"/>
+          <w:b/>
+          <w:bCs/>
+        </w:rPr>
+        <w:br/>
+      </w:r>
+      <w:r>
+        <w:rPr>
+          <w:rFonts w:ascii="Arial" w:hAnsi="Arial" w:cs="Arial"/>
+          <w:b/>
+          <w:bCs/>
+        </w:rPr>
+        <w:br/>
+        <w:t>Constant of Variation:______________________________________________________________</w:t>
+      </w:r>
+      <w:r>
+        <w:rPr>
+          <w:rFonts w:ascii="Arial" w:hAnsi="Arial" w:cs="Arial"/>
+          <w:b/>
+          <w:bCs/>
+        </w:rPr>
+        <w:br/>
+      </w:r>
+      <w:r>
+        <w:rPr>
+          <w:rFonts w:ascii="Arial" w:hAnsi="Arial" w:cs="Arial"/>
+          <w:b/>
+          <w:bCs/>
+        </w:rPr>
+        <w:br/>
+        <w:t>________________________________________________________________________________</w:t>
+      </w:r>
+      <w:r>
+        <w:rPr>
+          <w:rFonts w:ascii="Arial" w:hAnsi="Arial" w:cs="Arial"/>
+          <w:b/>
+          <w:bCs/>
+        </w:rPr>
+        <w:br/>
+      </w:r>
+      <w:r>
+        <w:rPr>
+          <w:rFonts w:ascii="Arial" w:hAnsi="Arial" w:cs="Arial"/>
+          <w:b/>
+          <w:bCs/>
+        </w:rPr>
+        <w:br/>
+      </w:r>
+    </w:p>
+    <w:p>
+      <w:pPr>
+        <w:spacing w:before="240" w:after="0" w:line="276" w:lineRule="auto"/>
+        <w:rPr>
+          <w:rFonts w:ascii="Arial" w:hAnsi="Arial" w:cs="Arial"/>
+          <w:b/>
+          <w:bCs/>
+        </w:rPr>
+      </w:pPr>
+      <w:r>
+        <w:rPr>
+          <w:rFonts w:ascii="Arial" w:hAnsi="Arial" w:cs="Arial"/>
+          <w:b/>
+          <w:bCs/>
+        </w:rPr>
+        <w:t xml:space="preserve">Inverse </w:t>
+      </w:r>
+      <w:proofErr w:type="gramStart"/>
+      <w:r>
+        <w:rPr>
+          <w:rFonts w:ascii="Arial" w:hAnsi="Arial" w:cs="Arial"/>
+          <w:b/>
+          <w:bCs/>
+        </w:rPr>
+        <w:t>variation:_</w:t>
+      </w:r>
+      <w:proofErr w:type="gramEnd"/>
+      <w:r>
+        <w:rPr>
+          <w:rFonts w:ascii="Arial" w:hAnsi="Arial" w:cs="Arial"/>
+          <w:b/>
+          <w:bCs/>
+        </w:rPr>
+        <w:t>_________________________________________________________________</w:t>
+      </w:r>
+      <w:r>
+        <w:rPr>
+          <w:rFonts w:ascii="Arial" w:hAnsi="Arial" w:cs="Arial"/>
+          <w:b/>
+          <w:bCs/>
+        </w:rPr>
+        <w:br/>
+      </w:r>
+      <w:r>
+        <w:rPr>
+          <w:rFonts w:ascii="Arial" w:hAnsi="Arial" w:cs="Arial"/>
+          <w:b/>
+          <w:bCs/>
+        </w:rPr>
+        <w:br/>
+        <w:t>________________________________________________________________________________</w:t>
+      </w:r>
+      <w:r>
+        <w:rPr>
+          <w:rFonts w:ascii="Arial" w:hAnsi="Arial" w:cs="Arial"/>
+          <w:b/>
+          <w:bCs/>
+        </w:rPr>
+        <w:br/>
+      </w:r>
+      <w:r>
+        <w:rPr>
+          <w:rFonts w:ascii="Arial" w:hAnsi="Arial" w:cs="Arial"/>
+          <w:b/>
+          <w:bCs/>
+        </w:rPr>
+        <w:br/>
+      </w:r>
+      <w:r>
+        <w:rPr>
+          <w:rFonts w:ascii="Arial" w:hAnsi="Arial" w:cs="Arial"/>
+          <w:b/>
+          <w:bCs/>
+        </w:rPr>
+        <w:br/>
+      </w:r>
+      <w:r>
+        <w:rPr>
+          <w:rFonts w:ascii="Arial" w:hAnsi="Arial" w:cs="Arial"/>
+          <w:b/>
+          <w:bCs/>
+        </w:rPr>
+        <w:br/>
+        <w:t>reciprocal function:________________________________________________________________</w:t>
+      </w:r>
+      <w:r>
+        <w:rPr>
+          <w:rFonts w:ascii="Arial" w:hAnsi="Arial" w:cs="Arial"/>
+          <w:b/>
+          <w:bCs/>
+        </w:rPr>
+        <w:br/>
+      </w:r>
+      <w:r>
+        <w:rPr>
+          <w:rFonts w:ascii="Arial" w:hAnsi="Arial" w:cs="Arial"/>
+          <w:b/>
+          <w:bCs/>
+        </w:rPr>
+        <w:br/>
+        <w:t>________________________________________________________________________________</w:t>
+      </w:r>
+    </w:p>
+    <w:p>
+      <w:pPr>
+        <w:spacing w:before="240" w:after="0" w:line="276" w:lineRule="auto"/>
+        <w:rPr>
+          <w:rFonts w:ascii="Arial" w:hAnsi="Arial" w:cs="Arial"/>
+          <w:b/>
+          <w:bCs/>
+        </w:rPr>
+      </w:pPr>
+      <w:r>
+        <w:rPr>
+          <w:b/>
+          <w:bCs/>
+          <w:noProof/>
+        </w:rPr>
+        <w:lastRenderedPageBreak/>
+        <w:drawing>
+          <wp:anchor distT="0" distB="0" distL="114300" distR="114300" simplePos="0" relativeHeight="251659264" behindDoc="0" locked="0" layoutInCell="1" allowOverlap="1" wp14:anchorId="11E7F0EF" wp14:editId="08B787DC">
+            <wp:simplePos x="0" y="0"/>
+            <wp:positionH relativeFrom="margin">
+              <wp:align>left</wp:align>
+            </wp:positionH>
+            <wp:positionV relativeFrom="paragraph">
+              <wp:posOffset>161290</wp:posOffset>
+            </wp:positionV>
+            <wp:extent cx="4305300" cy="2380615"/>
+            <wp:effectExtent l="0" t="0" r="0" b="635"/>
+            <wp:wrapSquare wrapText="bothSides"/>
+            <wp:docPr id="1800907596" name="Picture 1" descr="A diagram of a rectangular object with red lines and numbers"/>
+            <wp:cNvGraphicFramePr>
+              <a:graphicFrameLocks xmlns:a="http://schemas.openxmlformats.org/drawingml/2006/main" noChangeAspect="1"/>
+            </wp:cNvGraphicFramePr>
+            <a:graphic xmlns:a="http://schemas.openxmlformats.org/drawingml/2006/main">
+              <a:graphicData uri="http://schemas.openxmlformats.org/drawingml/2006/picture">
+                <pic:pic xmlns:pic="http://schemas.openxmlformats.org/drawingml/2006/picture">
+                  <pic:nvPicPr>
+                    <pic:cNvPr id="1800907596" name="Picture 1" descr="A diagram of a rectangular object with red lines and numbers"/>
+                    <pic:cNvPicPr/>
+                  </pic:nvPicPr>
+                  <pic:blipFill>
+                    <a:blip r:embed="rId11">
+                      <a:extLst>
+                        <a:ext uri="{28A0092B-C50C-407E-A947-70E740481C1C}">
+                          <a14:useLocalDpi xmlns:a14="http://schemas.microsoft.com/office/drawing/2010/main" val="0"/>
+                        </a:ext>
+                      </a:extLst>
+                    </a:blip>
+                    <a:stretch>
+                      <a:fillRect/>
+                    </a:stretch>
+                  </pic:blipFill>
+                  <pic:spPr>
+                    <a:xfrm>
+                      <a:off x="0" y="0"/>
+                      <a:ext cx="4305300" cy="2380615"/>
+                    </a:xfrm>
+                    <a:prstGeom prst="rect">
+                      <a:avLst/>
+                    </a:prstGeom>
+                  </pic:spPr>
+                </pic:pic>
+              </a:graphicData>
+            </a:graphic>
+            <wp14:sizeRelH relativeFrom="margin">
+              <wp14:pctWidth>0</wp14:pctWidth>
+            </wp14:sizeRelH>
+          </wp:anchor>
+        </w:drawing>
+      </w:r>
+    </w:p>
+    <w:p>
+      <w:pPr>
+        <w:spacing w:before="240" w:after="0" w:line="276" w:lineRule="auto"/>
+        <w:rPr>
+          <w:rFonts w:ascii="Arial" w:hAnsi="Arial" w:cs="Arial"/>
+          <w:b/>
+          <w:bCs/>
+        </w:rPr>
+      </w:pPr>
+    </w:p>
+    <w:p>
+      <w:pPr>
+        <w:spacing w:before="240" w:after="0" w:line="276" w:lineRule="auto"/>
+        <w:rPr>
+          <w:rFonts w:ascii="Arial" w:hAnsi="Arial" w:cs="Arial"/>
+          <w:b/>
+          <w:bCs/>
+        </w:rPr>
+      </w:pPr>
+    </w:p>
+    <w:p>
+      <w:pPr>
+        <w:spacing w:before="240" w:after="0" w:line="276" w:lineRule="auto"/>
+        <w:rPr>
+          <w:rFonts w:ascii="Arial" w:hAnsi="Arial" w:cs="Arial"/>
+          <w:b/>
+          <w:bCs/>
+        </w:rPr>
+      </w:pPr>
+    </w:p>
+    <w:p>
+      <w:pPr>
+        <w:spacing w:before="240" w:after="0" w:line="276" w:lineRule="auto"/>
+        <w:rPr>
+          <w:rFonts w:ascii="Arial" w:hAnsi="Arial" w:cs="Arial"/>
+          <w:b/>
+          <w:bCs/>
+        </w:rPr>
+      </w:pPr>
+      <w:r>
+        <w:rPr>
+          <w:rFonts w:ascii="Arial" w:hAnsi="Arial" w:cs="Arial"/>
+          <w:b/>
+          <w:bCs/>
+        </w:rPr>
+        <w:br/>
+      </w:r>
+      <w:r>
+        <w:rPr>
+          <w:rFonts w:ascii="Arial" w:hAnsi="Arial" w:cs="Arial"/>
+          <w:b/>
+          <w:bCs/>
+        </w:rPr>
+        <w:br/>
+      </w:r>
+      <w:r>
+        <w:rPr>
+          <w:rFonts w:ascii="Arial" w:hAnsi="Arial" w:cs="Arial"/>
+          <w:b/>
+          <w:bCs/>
+        </w:rPr>
+        <w:br/>
+      </w:r>
+      <w:r>
+        <w:rPr>
+          <w:rFonts w:ascii="Arial" w:hAnsi="Arial" w:cs="Arial"/>
+          <w:b/>
+          <w:bCs/>
+        </w:rPr>
+        <w:br/>
+      </w:r>
+      <w:r>
+        <w:rPr>
+          <w:rFonts w:ascii="Arial" w:hAnsi="Arial" w:cs="Arial"/>
+          <w:b/>
+          <w:bCs/>
+        </w:rPr>
+        <w:br/>
+      </w:r>
+    </w:p>
     <w:p>
       <w:pPr>
         <w:pStyle w:val="ListParagraph"/>
@@ -473,6 +678,7 @@
           <w:numId w:val="2"/>
         </w:numPr>
         <w:spacing w:before="240" w:after="0" w:line="276" w:lineRule="auto"/>
+        <w:jc w:val="center"/>
         <w:rPr>
           <w:b/>
           <w:bCs/>
@@ -491,21 +697,21 @@
           <w:b/>
           <w:bCs/>
         </w:rPr>
-        <w:t>Sketch as many other rectangles as you can that have the same area</w:t>
-      </w:r>
-      <w:r>
-        <w:rPr>
-          <w:b/>
-          <w:bCs/>
-        </w:rPr>
-        <w:t xml:space="preserve"> on a piece of graph paper</w:t>
-      </w:r>
-      <w:r>
-        <w:rPr>
-          <w:b/>
-          <w:bCs/>
-        </w:rPr>
-        <w:t>. Organize and record your data for the lengths and widths of the rectangles.</w:t>
+        <w:t xml:space="preserve">Sketch as many other rectangles as you can that have the same area on a piece of graph paper. </w:t>
+      </w:r>
+      <w:r>
+        <w:rPr>
+          <w:b/>
+          <w:bCs/>
+        </w:rPr>
+        <w:t>o</w:t>
+      </w:r>
+      <w:r>
+        <w:rPr>
+          <w:b/>
+          <w:bCs/>
+        </w:rPr>
+        <w:t>rganize and record your data for the lengths and widths of the rectangles.</w:t>
       </w:r>
       <w:r>
         <w:rPr>
@@ -513,6 +719,53 @@
           <w:bCs/>
         </w:rPr>
         <w:br/>
+      </w:r>
+      <w:r>
+        <w:rPr>
+          <w:b/>
+          <w:bCs/>
+        </w:rPr>
+        <w:br/>
+      </w:r>
+      <w:r>
+        <w:rPr>
+          <w:noProof/>
+        </w:rPr>
+        <w:drawing>
+          <wp:inline distT="0" distB="0" distL="0" distR="0" wp14:anchorId="1D8BBC18" wp14:editId="0A58CAEE">
+            <wp:extent cx="3657196" cy="4076700"/>
+            <wp:effectExtent l="0" t="0" r="635" b="0"/>
+            <wp:docPr id="1507664902" name="Picture 1" descr="A graph paper with red line&#10;&#10;Description automatically generated"/>
+            <wp:cNvGraphicFramePr>
+              <a:graphicFrameLocks xmlns:a="http://schemas.openxmlformats.org/drawingml/2006/main" noChangeAspect="1"/>
+            </wp:cNvGraphicFramePr>
+            <a:graphic xmlns:a="http://schemas.openxmlformats.org/drawingml/2006/main">
+              <a:graphicData uri="http://schemas.openxmlformats.org/drawingml/2006/picture">
+                <pic:pic xmlns:pic="http://schemas.openxmlformats.org/drawingml/2006/picture">
+                  <pic:nvPicPr>
+                    <pic:cNvPr id="1507664902" name="Picture 1" descr="A graph paper with red line&#10;&#10;Description automatically generated"/>
+                    <pic:cNvPicPr/>
+                  </pic:nvPicPr>
+                  <pic:blipFill>
+                    <a:blip r:embed="rId12"/>
+                    <a:stretch>
+                      <a:fillRect/>
+                    </a:stretch>
+                  </pic:blipFill>
+                  <pic:spPr>
+                    <a:xfrm>
+                      <a:off x="0" y="0"/>
+                      <a:ext cx="3686139" cy="4108963"/>
+                    </a:xfrm>
+                    <a:prstGeom prst="rect">
+                      <a:avLst/>
+                    </a:prstGeom>
+                  </pic:spPr>
+                </pic:pic>
+              </a:graphicData>
+            </a:graphic>
+          </wp:inline>
+        </w:drawing>
       </w:r>
       <w:r>
         <w:rPr>
@@ -540,8 +793,79 @@
           <w:b/>
           <w:bCs/>
         </w:rPr>
-        <w:t>Use Structure Considering rectangles with an area of 144 square units, what happens to the width of the rectangle as the length increases?</w:t>
-      </w:r>
+        <w:lastRenderedPageBreak/>
+        <w:t>Considering rectangles with an area of 144 square units, what happens to the width of the rectangle as the length increases?</w:t>
+      </w:r>
+      <w:r>
+        <w:rPr>
+          <w:b/>
+          <w:bCs/>
+        </w:rPr>
+        <w:t xml:space="preserve">  Show your reasoning below, use pictures, words, or mathematical expressions.</w:t>
+      </w:r>
+    </w:p>
+    <w:p>
+      <w:pPr>
+        <w:spacing w:before="240" w:after="0" w:line="276" w:lineRule="auto"/>
+        <w:rPr>
+          <w:b/>
+          <w:bCs/>
+        </w:rPr>
+      </w:pPr>
+    </w:p>
+    <w:p>
+      <w:pPr>
+        <w:spacing w:before="240" w:after="0" w:line="276" w:lineRule="auto"/>
+        <w:rPr>
+          <w:b/>
+          <w:bCs/>
+        </w:rPr>
+      </w:pPr>
+    </w:p>
+    <w:p>
+      <w:pPr>
+        <w:spacing w:before="240" w:after="0" w:line="276" w:lineRule="auto"/>
+        <w:rPr>
+          <w:b/>
+          <w:bCs/>
+        </w:rPr>
+      </w:pPr>
+    </w:p>
+    <w:p>
+      <w:pPr>
+        <w:spacing w:before="240" w:after="0" w:line="276" w:lineRule="auto"/>
+        <w:rPr>
+          <w:b/>
+          <w:bCs/>
+        </w:rPr>
+      </w:pPr>
+    </w:p>
+    <w:p>
+      <w:pPr>
+        <w:spacing w:before="240" w:after="0" w:line="276" w:lineRule="auto"/>
+        <w:rPr>
+          <w:b/>
+          <w:bCs/>
+        </w:rPr>
+      </w:pPr>
+    </w:p>
+    <w:p>
+      <w:pPr>
+        <w:spacing w:before="240" w:after="0" w:line="276" w:lineRule="auto"/>
+        <w:rPr>
+          <w:b/>
+          <w:bCs/>
+        </w:rPr>
+      </w:pPr>
+    </w:p>
+    <w:p>
+      <w:pPr>
+        <w:spacing w:before="240" w:after="0" w:line="276" w:lineRule="auto"/>
+        <w:rPr>
+          <w:b/>
+          <w:bCs/>
+        </w:rPr>
+      </w:pPr>
     </w:p>
     <w:p>
       <w:pPr>
@@ -565,6 +889,16 @@
           <w:b/>
           <w:bCs/>
         </w:rPr>
+        <w:sectPr>
+          <w:headerReference w:type="default" r:id="rId13"/>
+          <w:footerReference w:type="default" r:id="rId14"/>
+          <w:headerReference w:type="first" r:id="rId15"/>
+          <w:footerReference w:type="first" r:id="rId16"/>
+          <w:pgSz w:w="12240" w:h="15840"/>
+          <w:pgMar w:top="720" w:right="720" w:bottom="720" w:left="720" w:header="432" w:footer="720" w:gutter="0"/>
+          <w:cols w:space="720"/>
+          <w:docGrid w:linePitch="360"/>
+        </w:sectPr>
       </w:pPr>
       <w:r>
         <w:rPr>
@@ -581,14 +915,64 @@
         </w:rPr>
         <w:t>Examine at least five other pairs of rectangles, each pair sharing the same area. How would you describe the relationship between the lengths and widths?</w:t>
       </w:r>
-    </w:p>
-    <w:p>
-      <w:pPr>
-        <w:pStyle w:val="ListParagraph"/>
-        <w:rPr>
-          <w:b/>
-          <w:bCs/>
-        </w:rPr>
+      <w:r>
+        <w:rPr>
+          <w:b/>
+          <w:bCs/>
+        </w:rPr>
+        <w:t xml:space="preserve"> Show your reasoning below, use pictures, words, or mathematical expressions.</w:t>
+      </w:r>
+      <w:r>
+        <w:rPr>
+          <w:b/>
+          <w:bCs/>
+        </w:rPr>
+        <w:br/>
+      </w:r>
+    </w:p>
+    <w:p>
+      <w:pPr>
+        <w:spacing w:before="240" w:after="0" w:line="276" w:lineRule="auto"/>
+        <w:rPr>
+          <w:b/>
+          <w:bCs/>
+        </w:rPr>
+        <w:sectPr>
+          <w:type w:val="continuous"/>
+          <w:pgSz w:w="12240" w:h="15840"/>
+          <w:pgMar w:top="720" w:right="720" w:bottom="720" w:left="720" w:header="432" w:footer="720" w:gutter="0"/>
+          <w:cols w:space="720"/>
+          <w:titlePg/>
+          <w:docGrid w:linePitch="360"/>
+        </w:sectPr>
+      </w:pPr>
+    </w:p>
+    <w:p>
+      <w:pPr>
+        <w:rPr>
+          <w:b/>
+          <w:bCs/>
+        </w:rPr>
+      </w:pPr>
+    </w:p>
+    <w:p>
+      <w:pPr>
+        <w:rPr>
+          <w:b/>
+          <w:bCs/>
+        </w:rPr>
+      </w:pPr>
+    </w:p>
+    <w:p>
+      <w:pPr>
+        <w:sectPr>
+          <w:type w:val="continuous"/>
+          <w:pgSz w:w="12240" w:h="15840"/>
+          <w:pgMar w:top="720" w:right="720" w:bottom="720" w:left="720" w:header="432" w:footer="720" w:gutter="0"/>
+          <w:cols w:space="720"/>
+          <w:titlePg/>
+          <w:docGrid w:linePitch="360"/>
+        </w:sectPr>
       </w:pPr>
     </w:p>
     <w:p>
@@ -622,7 +1006,7 @@
                     <pic:cNvPicPr/>
                   </pic:nvPicPr>
                   <pic:blipFill>
-                    <a:blip r:embed="rId12"/>
+                    <a:blip r:embed="rId17"/>
                     <a:stretch>
                       <a:fillRect/>
                     </a:stretch>
@@ -725,7 +1109,7 @@
                     <pic:cNvPicPr/>
                   </pic:nvPicPr>
                   <pic:blipFill>
-                    <a:blip r:embed="rId13"/>
+                    <a:blip r:embed="rId18"/>
                     <a:stretch>
                       <a:fillRect/>
                     </a:stretch>
@@ -830,7 +1214,7 @@
                     <pic:cNvPicPr/>
                   </pic:nvPicPr>
                   <pic:blipFill>
-                    <a:blip r:embed="rId14"/>
+                    <a:blip r:embed="rId19"/>
                     <a:stretch>
                       <a:fillRect/>
                     </a:stretch>
@@ -880,37 +1264,36 @@
     </w:p>
     <w:p>
       <w:pPr>
-        <w:spacing w:before="240" w:after="0" w:line="276" w:lineRule="auto"/>
-        <w:rPr>
-          <w:b/>
-          <w:bCs/>
-        </w:rPr>
-      </w:pPr>
-    </w:p>
-    <w:p>
-      <w:pPr>
-        <w:spacing w:before="240" w:after="0" w:line="276" w:lineRule="auto"/>
-        <w:rPr>
-          <w:b/>
-          <w:bCs/>
-        </w:rPr>
-      </w:pPr>
-    </w:p>
-    <w:p>
-      <w:pPr>
-        <w:spacing w:before="240" w:after="0" w:line="276" w:lineRule="auto"/>
-        <w:rPr>
-          <w:b/>
-          <w:bCs/>
-        </w:rPr>
-      </w:pPr>
+        <w:tabs>
+          <w:tab w:val="left" w:pos="6360"/>
+        </w:tabs>
+      </w:pPr>
+      <w:r>
+        <w:tab/>
+      </w:r>
+    </w:p>
+    <w:p>
+      <w:pPr>
+        <w:spacing w:before="240" w:after="0" w:line="276" w:lineRule="auto"/>
+        <w:rPr>
+          <w:b/>
+          <w:bCs/>
+        </w:rPr>
+      </w:pPr>
+      <w:r>
+        <w:rPr>
+          <w:b/>
+          <w:bCs/>
+        </w:rPr>
+        <w:lastRenderedPageBreak/>
+        <w:t>‘</w:t>
+      </w:r>
       <w:r>
         <w:rPr>
           <w:b/>
           <w:bCs/>
           <w:noProof/>
         </w:rPr>
-        <w:lastRenderedPageBreak/>
         <w:drawing>
           <wp:inline distT="0" distB="0" distL="0" distR="0" wp14:anchorId="0ACE85C2" wp14:editId="5DA28CE9">
             <wp:extent cx="6258798" cy="914528"/>
@@ -927,7 +1310,7 @@
                     <pic:cNvPicPr/>
                   </pic:nvPicPr>
                   <pic:blipFill>
-                    <a:blip r:embed="rId15"/>
+                    <a:blip r:embed="rId20"/>
                     <a:stretch>
                       <a:fillRect/>
                     </a:stretch>
@@ -1032,7 +1415,7 @@
                     <pic:cNvPicPr/>
                   </pic:nvPicPr>
                   <pic:blipFill>
-                    <a:blip r:embed="rId16"/>
+                    <a:blip r:embed="rId21"/>
                     <a:stretch>
                       <a:fillRect/>
                     </a:stretch>
@@ -1137,7 +1520,7 @@
                     <pic:cNvPicPr/>
                   </pic:nvPicPr>
                   <pic:blipFill>
-                    <a:blip r:embed="rId17"/>
+                    <a:blip r:embed="rId22"/>
                     <a:stretch>
                       <a:fillRect/>
                     </a:stretch>
@@ -1183,15 +1566,15 @@
           <w:b/>
           <w:bCs/>
         </w:rPr>
-      </w:pPr>
-    </w:p>
-    <w:p>
-      <w:pPr>
-        <w:spacing w:before="240" w:after="0" w:line="276" w:lineRule="auto"/>
-        <w:rPr>
-          <w:b/>
-          <w:bCs/>
-        </w:rPr>
+        <w:sectPr>
+          <w:footerReference w:type="default" r:id="rId23"/>
+          <w:footerReference w:type="first" r:id="rId24"/>
+          <w:pgSz w:w="12240" w:h="15840"/>
+          <w:pgMar w:top="720" w:right="720" w:bottom="720" w:left="720" w:header="432" w:footer="720" w:gutter="0"/>
+          <w:cols w:space="720"/>
+          <w:titlePg/>
+          <w:docGrid w:linePitch="360"/>
+        </w:sectPr>
       </w:pPr>
     </w:p>
     <w:p>
@@ -1225,7 +1608,7 @@
                     <pic:cNvPicPr/>
                   </pic:nvPicPr>
                   <pic:blipFill>
-                    <a:blip r:embed="rId18"/>
+                    <a:blip r:embed="rId25"/>
                     <a:stretch>
                       <a:fillRect/>
                     </a:stretch>
@@ -1276,7 +1659,7 @@
                     <pic:cNvPicPr/>
                   </pic:nvPicPr>
                   <pic:blipFill>
-                    <a:blip r:embed="rId19"/>
+                    <a:blip r:embed="rId26"/>
                     <a:stretch>
                       <a:fillRect/>
                     </a:stretch>
@@ -1363,7 +1746,7 @@
                     <pic:cNvPicPr/>
                   </pic:nvPicPr>
                   <pic:blipFill>
-                    <a:blip r:embed="rId20"/>
+                    <a:blip r:embed="rId27"/>
                     <a:stretch>
                       <a:fillRect/>
                     </a:stretch>
@@ -1460,7 +1843,7 @@
                     <pic:cNvPicPr/>
                   </pic:nvPicPr>
                   <pic:blipFill>
-                    <a:blip r:embed="rId21"/>
+                    <a:blip r:embed="rId28"/>
                     <a:stretch>
                       <a:fillRect/>
                     </a:stretch>
@@ -1543,24 +1926,6 @@
           <w:bCs/>
         </w:rPr>
       </w:pPr>
-    </w:p>
-    <w:p>
-      <w:pPr>
-        <w:spacing w:before="240" w:after="0" w:line="276" w:lineRule="auto"/>
-        <w:rPr>
-          <w:b/>
-          <w:bCs/>
-        </w:rPr>
-      </w:pPr>
-    </w:p>
-    <w:p>
-      <w:pPr>
-        <w:spacing w:before="240" w:after="0" w:line="276" w:lineRule="auto"/>
-        <w:rPr>
-          <w:b/>
-          <w:bCs/>
-        </w:rPr>
-      </w:pPr>
       <w:r>
         <w:rPr>
           <w:b/>
@@ -1583,7 +1948,7 @@
                     <pic:cNvPicPr/>
                   </pic:nvPicPr>
                   <pic:blipFill>
-                    <a:blip r:embed="rId22"/>
+                    <a:blip r:embed="rId29"/>
                     <a:stretch>
                       <a:fillRect/>
                     </a:stretch>
@@ -1620,19 +1985,31 @@
           <w:b/>
           <w:bCs/>
         </w:rPr>
-      </w:pPr>
-      <w:r>
-        <w:rPr>
-          <w:b/>
-          <w:bCs/>
-        </w:rPr>
-        <w:br/>
-      </w:r>
-      <w:r>
-        <w:rPr>
-          <w:b/>
-          <w:bCs/>
-        </w:rPr>
+        <w:sectPr>
+          <w:footerReference w:type="default" r:id="rId30"/>
+          <w:footerReference w:type="first" r:id="rId31"/>
+          <w:pgSz w:w="12240" w:h="15840"/>
+          <w:pgMar w:top="720" w:right="720" w:bottom="720" w:left="720" w:header="432" w:footer="720" w:gutter="0"/>
+          <w:cols w:space="720"/>
+          <w:titlePg/>
+          <w:docGrid w:linePitch="360"/>
+        </w:sectPr>
+      </w:pPr>
+    </w:p>
+    <w:p>
+      <w:pPr>
+        <w:spacing w:before="240" w:after="0" w:line="276" w:lineRule="auto"/>
+        <w:rPr>
+          <w:b/>
+          <w:bCs/>
+        </w:rPr>
+      </w:pPr>
+      <w:r>
+        <w:rPr>
+          <w:b/>
+          <w:bCs/>
+        </w:rPr>
+        <w:lastRenderedPageBreak/>
         <w:br/>
       </w:r>
       <w:r>
@@ -1657,7 +2034,7 @@
                     <pic:cNvPicPr/>
                   </pic:nvPicPr>
                   <pic:blipFill>
-                    <a:blip r:embed="rId23"/>
+                    <a:blip r:embed="rId32"/>
                     <a:stretch>
                       <a:fillRect/>
                     </a:stretch>
@@ -1677,31 +2054,63 @@
           </wp:inline>
         </w:drawing>
       </w:r>
-    </w:p>
-    <w:p>
-      <w:pPr>
-        <w:spacing w:before="240" w:after="0" w:line="276" w:lineRule="auto"/>
-        <w:rPr>
-          <w:b/>
-          <w:bCs/>
-        </w:rPr>
-      </w:pPr>
-    </w:p>
-    <w:p>
-      <w:pPr>
-        <w:spacing w:before="240" w:after="0" w:line="276" w:lineRule="auto"/>
-        <w:rPr>
-          <w:b/>
-          <w:bCs/>
-        </w:rPr>
-      </w:pPr>
       <w:r>
         <w:rPr>
           <w:b/>
           <w:bCs/>
           <w:noProof/>
         </w:rPr>
-        <w:lastRenderedPageBreak/>
+        <w:drawing>
+          <wp:inline distT="0" distB="0" distL="0" distR="0" wp14:anchorId="0C191DE5" wp14:editId="72BE1F20">
+            <wp:extent cx="3148625" cy="2628900"/>
+            <wp:effectExtent l="0" t="0" r="0" b="0"/>
+            <wp:docPr id="1213752589" name="Picture 1" descr="A grid of blue squares&#10;&#10;Description automatically generated"/>
+            <wp:cNvGraphicFramePr>
+              <a:graphicFrameLocks xmlns:a="http://schemas.openxmlformats.org/drawingml/2006/main" noChangeAspect="1"/>
+            </wp:cNvGraphicFramePr>
+            <a:graphic xmlns:a="http://schemas.openxmlformats.org/drawingml/2006/main">
+              <a:graphicData uri="http://schemas.openxmlformats.org/drawingml/2006/picture">
+                <pic:pic xmlns:pic="http://schemas.openxmlformats.org/drawingml/2006/picture">
+                  <pic:nvPicPr>
+                    <pic:cNvPr id="197505243" name="Picture 1" descr="A grid of blue squares&#10;&#10;Description automatically generated"/>
+                    <pic:cNvPicPr/>
+                  </pic:nvPicPr>
+                  <pic:blipFill>
+                    <a:blip r:embed="rId33"/>
+                    <a:stretch>
+                      <a:fillRect/>
+                    </a:stretch>
+                  </pic:blipFill>
+                  <pic:spPr>
+                    <a:xfrm>
+                      <a:off x="0" y="0"/>
+                      <a:ext cx="3158484" cy="2637132"/>
+                    </a:xfrm>
+                    <a:prstGeom prst="rect">
+                      <a:avLst/>
+                    </a:prstGeom>
+                  </pic:spPr>
+                </pic:pic>
+              </a:graphicData>
+            </a:graphic>
+          </wp:inline>
+        </w:drawing>
+      </w:r>
+    </w:p>
+    <w:p>
+      <w:pPr>
+        <w:spacing w:before="240" w:after="0" w:line="276" w:lineRule="auto"/>
+        <w:rPr>
+          <w:b/>
+          <w:bCs/>
+        </w:rPr>
+      </w:pPr>
+      <w:r>
+        <w:rPr>
+          <w:b/>
+          <w:bCs/>
+          <w:noProof/>
+        </w:rPr>
         <w:drawing>
           <wp:inline distT="0" distB="0" distL="0" distR="0" wp14:anchorId="5C621E14" wp14:editId="175CFAC2">
             <wp:extent cx="6858000" cy="1513840"/>
@@ -1718,7 +2127,7 @@
                     <pic:cNvPicPr/>
                   </pic:nvPicPr>
                   <pic:blipFill>
-                    <a:blip r:embed="rId24"/>
+                    <a:blip r:embed="rId34"/>
                     <a:stretch>
                       <a:fillRect/>
                     </a:stretch>
@@ -1778,7 +2187,7 @@
                     <pic:cNvPicPr/>
                   </pic:nvPicPr>
                   <pic:blipFill>
-                    <a:blip r:embed="rId25"/>
+                    <a:blip r:embed="rId35"/>
                     <a:stretch>
                       <a:fillRect/>
                     </a:stretch>
@@ -1816,6 +2225,41 @@
           <w:bCs/>
         </w:rPr>
       </w:pPr>
+    </w:p>
+    <w:p>
+      <w:pPr>
+        <w:spacing w:before="240" w:after="0" w:line="276" w:lineRule="auto"/>
+        <w:rPr>
+          <w:b/>
+          <w:bCs/>
+        </w:rPr>
+        <w:sectPr>
+          <w:footerReference w:type="first" r:id="rId36"/>
+          <w:pgSz w:w="12240" w:h="15840"/>
+          <w:pgMar w:top="720" w:right="720" w:bottom="720" w:left="720" w:header="432" w:footer="720" w:gutter="0"/>
+          <w:cols w:space="720"/>
+          <w:titlePg/>
+          <w:docGrid w:linePitch="360"/>
+        </w:sectPr>
+      </w:pPr>
+    </w:p>
+    <w:p>
+      <w:pPr>
+        <w:spacing w:before="240" w:after="0" w:line="276" w:lineRule="auto"/>
+        <w:rPr>
+          <w:b/>
+          <w:bCs/>
+        </w:rPr>
+      </w:pPr>
+    </w:p>
+    <w:p>
+      <w:pPr>
+        <w:spacing w:before="240" w:after="0" w:line="276" w:lineRule="auto"/>
+        <w:rPr>
+          <w:b/>
+          <w:bCs/>
+        </w:rPr>
+      </w:pPr>
       <w:r>
         <w:rPr>
           <w:b/>
@@ -1838,7 +2282,7 @@
                     <pic:cNvPicPr/>
                   </pic:nvPicPr>
                   <pic:blipFill>
-                    <a:blip r:embed="rId26"/>
+                    <a:blip r:embed="rId37"/>
                     <a:stretch>
                       <a:fillRect/>
                     </a:stretch>
@@ -1867,87 +2311,17 @@
           <w:bCs/>
         </w:rPr>
       </w:pPr>
-    </w:p>
-    <w:p>
-      <w:pPr>
-        <w:spacing w:before="240" w:after="0" w:line="276" w:lineRule="auto"/>
-        <w:rPr>
-          <w:b/>
-          <w:bCs/>
-        </w:rPr>
-      </w:pPr>
-    </w:p>
-    <w:p>
-      <w:pPr>
-        <w:spacing w:before="240" w:after="0" w:line="276" w:lineRule="auto"/>
-        <w:rPr>
-          <w:b/>
-          <w:bCs/>
-        </w:rPr>
-      </w:pPr>
-    </w:p>
-    <w:p>
-      <w:pPr>
-        <w:spacing w:before="240" w:after="0" w:line="276" w:lineRule="auto"/>
-        <w:rPr>
-          <w:b/>
-          <w:bCs/>
-        </w:rPr>
-      </w:pPr>
-    </w:p>
-    <w:p>
-      <w:pPr>
-        <w:spacing w:before="240" w:after="0" w:line="276" w:lineRule="auto"/>
-        <w:rPr>
-          <w:b/>
-          <w:bCs/>
-        </w:rPr>
-      </w:pPr>
-    </w:p>
-    <w:p>
-      <w:pPr>
-        <w:spacing w:before="240" w:after="0" w:line="276" w:lineRule="auto"/>
-        <w:rPr>
-          <w:b/>
-          <w:bCs/>
-        </w:rPr>
-      </w:pPr>
-    </w:p>
-    <w:p>
-      <w:pPr>
-        <w:spacing w:before="240" w:after="0" w:line="276" w:lineRule="auto"/>
-        <w:rPr>
-          <w:b/>
-          <w:bCs/>
-        </w:rPr>
-      </w:pPr>
-    </w:p>
-    <w:p>
-      <w:pPr>
-        <w:spacing w:before="240" w:after="0" w:line="276" w:lineRule="auto"/>
-        <w:rPr>
-          <w:b/>
-          <w:bCs/>
-        </w:rPr>
-      </w:pPr>
       <w:r>
         <w:rPr>
           <w:b/>
           <w:bCs/>
           <w:noProof/>
         </w:rPr>
-        <w:lastRenderedPageBreak/>
         <w:drawing>
-          <wp:inline distT="0" distB="0" distL="0" distR="0" wp14:anchorId="22ACB8E0" wp14:editId="5EB779EA">
-            <wp:extent cx="3005289" cy="4684105"/>
-            <wp:effectExtent l="0" t="0" r="5080" b="2540"/>
-            <wp:docPr id="3" name="Picture 2" descr="A graph of a function&#10;&#10;Description automatically generated">
-              <a:extLst xmlns:a="http://schemas.openxmlformats.org/drawingml/2006/main">
-                <a:ext uri="{FF2B5EF4-FFF2-40B4-BE49-F238E27FC236}">
-                  <a16:creationId xmlns:a16="http://schemas.microsoft.com/office/drawing/2014/main" id="{3D3638AB-B7F7-3AC5-AE7B-6D8B3B8A78FB}"/>
-                </a:ext>
-              </a:extLst>
-            </wp:docPr>
+          <wp:inline distT="0" distB="0" distL="0" distR="0" wp14:anchorId="2DC5A9AB" wp14:editId="4ABACB8B">
+            <wp:extent cx="3635369" cy="3035300"/>
+            <wp:effectExtent l="0" t="0" r="3810" b="0"/>
+            <wp:docPr id="197505243" name="Picture 1" descr="A grid of blue squares&#10;&#10;Description automatically generated"/>
             <wp:cNvGraphicFramePr>
               <a:graphicFrameLocks xmlns:a="http://schemas.openxmlformats.org/drawingml/2006/main" noChangeAspect="1"/>
             </wp:cNvGraphicFramePr>
@@ -1955,19 +2329,11 @@
               <a:graphicData uri="http://schemas.openxmlformats.org/drawingml/2006/picture">
                 <pic:pic xmlns:pic="http://schemas.openxmlformats.org/drawingml/2006/picture">
                   <pic:nvPicPr>
-                    <pic:cNvPr id="3" name="Picture 2" descr="A graph of a function&#10;&#10;Description automatically generated">
-                      <a:extLst>
-                        <a:ext uri="{FF2B5EF4-FFF2-40B4-BE49-F238E27FC236}">
-                          <a16:creationId xmlns:a16="http://schemas.microsoft.com/office/drawing/2014/main" id="{3D3638AB-B7F7-3AC5-AE7B-6D8B3B8A78FB}"/>
-                        </a:ext>
-                      </a:extLst>
-                    </pic:cNvPr>
-                    <pic:cNvPicPr>
-                      <a:picLocks noChangeAspect="1"/>
-                    </pic:cNvPicPr>
+                    <pic:cNvPr id="197505243" name="Picture 1" descr="A grid of blue squares&#10;&#10;Description automatically generated"/>
+                    <pic:cNvPicPr/>
                   </pic:nvPicPr>
                   <pic:blipFill>
-                    <a:blip r:embed="rId27"/>
+                    <a:blip r:embed="rId33"/>
                     <a:stretch>
                       <a:fillRect/>
                     </a:stretch>
@@ -1975,7 +2341,7 @@
                   <pic:spPr>
                     <a:xfrm>
                       <a:off x="0" y="0"/>
-                      <a:ext cx="3005289" cy="4684105"/>
+                      <a:ext cx="3643902" cy="3042425"/>
                     </a:xfrm>
                     <a:prstGeom prst="rect">
                       <a:avLst/>
@@ -1987,27 +2353,21 @@
           </wp:inline>
         </w:drawing>
       </w:r>
-      <w:r>
-        <w:rPr>
-          <w:b/>
-          <w:bCs/>
-        </w:rPr>
-        <w:t xml:space="preserve"> </w:t>
-      </w:r>
-      <w:r>
-        <w:rPr>
-          <w:b/>
-          <w:bCs/>
-        </w:rPr>
-        <w:tab/>
-      </w:r>
-    </w:p>
-    <w:p>
-      <w:pPr>
-        <w:rPr>
-          <w:b/>
-          <w:bCs/>
-        </w:rPr>
+    </w:p>
+    <w:p>
+      <w:pPr>
+        <w:rPr>
+          <w:b/>
+          <w:bCs/>
+        </w:rPr>
+        <w:sectPr>
+          <w:footerReference w:type="first" r:id="rId38"/>
+          <w:pgSz w:w="12240" w:h="15840"/>
+          <w:pgMar w:top="720" w:right="720" w:bottom="720" w:left="720" w:header="432" w:footer="720" w:gutter="0"/>
+          <w:cols w:space="720"/>
+          <w:titlePg/>
+          <w:docGrid w:linePitch="360"/>
+        </w:sectPr>
       </w:pPr>
       <w:r>
         <w:rPr>
@@ -2016,6 +2376,14 @@
         </w:rPr>
         <w:br w:type="page"/>
       </w:r>
+    </w:p>
+    <w:p>
+      <w:pPr>
+        <w:rPr>
+          <w:b/>
+          <w:bCs/>
+        </w:rPr>
+      </w:pPr>
     </w:p>
     <w:p>
       <w:pPr>
@@ -2034,7 +2402,6 @@
           <w:sz w:val="40"/>
           <w:szCs w:val="40"/>
         </w:rPr>
-        <w:lastRenderedPageBreak/>
         <w:t>Practice &amp; Problem Solving</w:t>
       </w:r>
     </w:p>
@@ -2088,6 +2455,7 @@
               <w:rPr>
                 <w:b/>
                 <w:bCs/>
+                <w:noProof/>
               </w:rPr>
               <w:drawing>
                 <wp:inline distT="0" distB="0" distL="0" distR="0" wp14:anchorId="33854E1A" wp14:editId="1C11FF68">
@@ -2105,7 +2473,7 @@
                           <pic:cNvPicPr/>
                         </pic:nvPicPr>
                         <pic:blipFill>
-                          <a:blip r:embed="rId28"/>
+                          <a:blip r:embed="rId39"/>
                           <a:stretch>
                             <a:fillRect/>
                           </a:stretch>
@@ -2170,6 +2538,7 @@
               <w:rPr>
                 <w:b/>
                 <w:bCs/>
+                <w:noProof/>
               </w:rPr>
               <w:drawing>
                 <wp:inline distT="0" distB="0" distL="0" distR="0" wp14:anchorId="7A3D0D5D" wp14:editId="1336A518">
@@ -2187,7 +2556,7 @@
                           <pic:cNvPicPr/>
                         </pic:nvPicPr>
                         <pic:blipFill>
-                          <a:blip r:embed="rId29"/>
+                          <a:blip r:embed="rId40"/>
                           <a:stretch>
                             <a:fillRect/>
                           </a:stretch>
@@ -2248,14 +2617,14 @@
               <w:rPr>
                 <w:b/>
                 <w:bCs/>
-                <w:sz w:val="40"/>
-                <w:szCs w:val="40"/>
+                <w:noProof/>
               </w:rPr>
             </w:pPr>
             <w:r>
               <w:rPr>
                 <w:b/>
                 <w:bCs/>
+                <w:noProof/>
               </w:rPr>
               <w:drawing>
                 <wp:inline distT="0" distB="0" distL="0" distR="0" wp14:anchorId="02780B6E" wp14:editId="525B297E">
@@ -2273,7 +2642,7 @@
                           <pic:cNvPicPr/>
                         </pic:nvPicPr>
                         <pic:blipFill>
-                          <a:blip r:embed="rId30"/>
+                          <a:blip r:embed="rId41"/>
                           <a:stretch>
                             <a:fillRect/>
                           </a:stretch>
@@ -2294,6 +2663,57 @@
               </w:drawing>
             </w:r>
           </w:p>
+          <w:p>
+            <w:pPr>
+              <w:rPr>
+                <w:sz w:val="40"/>
+                <w:szCs w:val="40"/>
+              </w:rPr>
+            </w:pPr>
+          </w:p>
+          <w:p>
+            <w:pPr>
+              <w:rPr>
+                <w:sz w:val="40"/>
+                <w:szCs w:val="40"/>
+              </w:rPr>
+            </w:pPr>
+          </w:p>
+          <w:p>
+            <w:pPr>
+              <w:rPr>
+                <w:sz w:val="40"/>
+                <w:szCs w:val="40"/>
+              </w:rPr>
+            </w:pPr>
+          </w:p>
+          <w:p>
+            <w:pPr>
+              <w:rPr>
+                <w:b/>
+                <w:bCs/>
+                <w:noProof/>
+              </w:rPr>
+            </w:pPr>
+          </w:p>
+          <w:p>
+            <w:pPr>
+              <w:rPr>
+                <w:b/>
+                <w:bCs/>
+                <w:noProof/>
+              </w:rPr>
+            </w:pPr>
+          </w:p>
+          <w:p>
+            <w:pPr>
+              <w:jc w:val="center"/>
+              <w:rPr>
+                <w:sz w:val="40"/>
+                <w:szCs w:val="40"/>
+              </w:rPr>
+            </w:pPr>
+          </w:p>
         </w:tc>
         <w:tc>
           <w:tcPr>
@@ -2329,6 +2749,7 @@
               <w:rPr>
                 <w:b/>
                 <w:bCs/>
+                <w:noProof/>
               </w:rPr>
               <w:drawing>
                 <wp:inline distT="0" distB="0" distL="0" distR="0" wp14:anchorId="4B15C234" wp14:editId="1CC82421">
@@ -2346,7 +2767,7 @@
                           <pic:cNvPicPr/>
                         </pic:nvPicPr>
                         <pic:blipFill>
-                          <a:blip r:embed="rId31"/>
+                          <a:blip r:embed="rId42"/>
                           <a:stretch>
                             <a:fillRect/>
                           </a:stretch>
@@ -2389,14 +2810,8 @@
                 <w:b/>
                 <w:bCs/>
               </w:rPr>
-              <w:t xml:space="preserve">Ex </w:t>
-            </w:r>
-            <w:r>
-              <w:rPr>
-                <w:b/>
-                <w:bCs/>
-              </w:rPr>
-              <w:t>4</w:t>
+              <w:lastRenderedPageBreak/>
+              <w:t>Ex 4</w:t>
             </w:r>
             <w:r>
               <w:rPr>
@@ -2409,6 +2824,7 @@
               <w:rPr>
                 <w:b/>
                 <w:bCs/>
+                <w:noProof/>
               </w:rPr>
               <w:drawing>
                 <wp:inline distT="0" distB="0" distL="0" distR="0" wp14:anchorId="049F3FA7" wp14:editId="78F751C1">
@@ -2426,7 +2842,7 @@
                           <pic:cNvPicPr/>
                         </pic:nvPicPr>
                         <pic:blipFill>
-                          <a:blip r:embed="rId32"/>
+                          <a:blip r:embed="rId43"/>
                           <a:stretch>
                             <a:fillRect/>
                           </a:stretch>
@@ -2492,7 +2908,6 @@
                 <w:b/>
                 <w:bCs/>
               </w:rPr>
-              <w:lastRenderedPageBreak/>
               <w:t>Ex 5</w:t>
             </w:r>
           </w:p>
@@ -2510,6 +2925,7 @@
               <w:rPr>
                 <w:b/>
                 <w:bCs/>
+                <w:noProof/>
               </w:rPr>
               <w:drawing>
                 <wp:inline distT="0" distB="0" distL="0" distR="0" wp14:anchorId="6706299C" wp14:editId="7277225B">
@@ -2527,7 +2943,7 @@
                           <pic:cNvPicPr/>
                         </pic:nvPicPr>
                         <pic:blipFill>
-                          <a:blip r:embed="rId33"/>
+                          <a:blip r:embed="rId44"/>
                           <a:stretch>
                             <a:fillRect/>
                           </a:stretch>
@@ -2583,6 +2999,7 @@
               <w:rPr>
                 <w:b/>
                 <w:bCs/>
+                <w:noProof/>
               </w:rPr>
               <w:drawing>
                 <wp:inline distT="0" distB="0" distL="0" distR="0" wp14:anchorId="6142DB3A" wp14:editId="5CE13A21">
@@ -2600,7 +3017,7 @@
                           <pic:cNvPicPr/>
                         </pic:nvPicPr>
                         <pic:blipFill>
-                          <a:blip r:embed="rId34"/>
+                          <a:blip r:embed="rId45"/>
                           <a:stretch>
                             <a:fillRect/>
                           </a:stretch>
@@ -2658,11 +3075,12 @@
               <w:rPr>
                 <w:b/>
                 <w:bCs/>
+                <w:noProof/>
               </w:rPr>
               <w:drawing>
-                <wp:inline distT="0" distB="0" distL="0" distR="0" wp14:anchorId="493AA974" wp14:editId="6A83A507">
-                  <wp:extent cx="3353268" cy="2962688"/>
-                  <wp:effectExtent l="0" t="0" r="0" b="9525"/>
+                <wp:inline distT="0" distB="0" distL="0" distR="0" wp14:anchorId="736D39E5" wp14:editId="2B310F7C">
+                  <wp:extent cx="2529873" cy="2235200"/>
+                  <wp:effectExtent l="0" t="0" r="3810" b="0"/>
                   <wp:docPr id="758830521" name="Picture 1" descr="A math problem with black lines and white text&#10;&#10;Description automatically generated"/>
                   <wp:cNvGraphicFramePr>
                     <a:graphicFrameLocks xmlns:a="http://schemas.openxmlformats.org/drawingml/2006/main" noChangeAspect="1"/>
@@ -2675,7 +3093,7 @@
                           <pic:cNvPicPr/>
                         </pic:nvPicPr>
                         <pic:blipFill>
-                          <a:blip r:embed="rId35"/>
+                          <a:blip r:embed="rId46"/>
                           <a:stretch>
                             <a:fillRect/>
                           </a:stretch>
@@ -2683,7 +3101,7 @@
                         <pic:spPr>
                           <a:xfrm>
                             <a:off x="0" y="0"/>
-                            <a:ext cx="3353268" cy="2962688"/>
+                            <a:ext cx="2531917" cy="2237006"/>
                           </a:xfrm>
                           <a:prstGeom prst="rect">
                             <a:avLst/>
@@ -2731,6 +3149,7 @@
               <w:rPr>
                 <w:b/>
                 <w:bCs/>
+                <w:noProof/>
               </w:rPr>
               <w:drawing>
                 <wp:inline distT="0" distB="0" distL="0" distR="0" wp14:anchorId="58671077" wp14:editId="04EF8598">
@@ -2748,7 +3167,7 @@
                           <pic:cNvPicPr/>
                         </pic:nvPicPr>
                         <pic:blipFill>
-                          <a:blip r:embed="rId36"/>
+                          <a:blip r:embed="rId47"/>
                           <a:stretch>
                             <a:fillRect/>
                           </a:stretch>
@@ -2803,7 +3222,7 @@
                     <pic:cNvPicPr/>
                   </pic:nvPicPr>
                   <pic:blipFill>
-                    <a:blip r:embed="rId37"/>
+                    <a:blip r:embed="rId48"/>
                     <a:stretch>
                       <a:fillRect/>
                     </a:stretch>
@@ -2825,9 +3244,8 @@
       </w:r>
     </w:p>
     <w:sectPr>
-      <w:footerReference w:type="default" r:id="rId38"/>
-      <w:headerReference w:type="first" r:id="rId39"/>
-      <w:footerReference w:type="first" r:id="rId40"/>
+      <w:footerReference w:type="default" r:id="rId49"/>
+      <w:footerReference w:type="first" r:id="rId50"/>
       <w:pgSz w:w="12240" w:h="15840"/>
       <w:pgMar w:top="720" w:right="720" w:bottom="720" w:left="720" w:header="432" w:footer="720" w:gutter="0"/>
       <w:cols w:space="720"/>
@@ -2872,93 +3290,236 @@
 
 <file path=word/footer1.xml><?xml version="1.0" encoding="utf-8"?>
 <w:ftr xmlns:wpc="http://schemas.microsoft.com/office/word/2010/wordprocessingCanvas" xmlns:cx="http://schemas.microsoft.com/office/drawing/2014/chartex" xmlns:cx1="http://schemas.microsoft.com/office/drawing/2015/9/8/chartex" xmlns:cx2="http://schemas.microsoft.com/office/drawing/2015/10/21/chartex" xmlns:cx3="http://schemas.microsoft.com/office/drawing/2016/5/9/chartex" xmlns:cx4="http://schemas.microsoft.com/office/drawing/2016/5/10/chartex" xmlns:cx5="http://schemas.microsoft.com/office/drawing/2016/5/11/chartex" xmlns:cx6="http://schemas.microsoft.com/office/drawing/2016/5/12/chartex" xmlns:cx7="http://schemas.microsoft.com/office/drawing/2016/5/13/chartex" xmlns:cx8="http://schemas.microsoft.com/office/drawing/2016/5/14/chartex" xmlns:mc="http://schemas.openxmlformats.org/markup-compatibility/2006" xmlns:aink="http://schemas.microsoft.com/office/drawing/2016/ink" xmlns:am3d="http://schemas.microsoft.com/office/drawing/2017/model3d" xmlns:o="urn:schemas-microsoft-com:office:office" xmlns:oel="http://schemas.microsoft.com/office/2019/extlst" xmlns:r="http://schemas.openxmlformats.org/officeDocument/2006/relationships" xmlns:m="http://schemas.openxmlformats.org/officeDocument/2006/math" xmlns:v="urn:schemas-microsoft-com:vml" xmlns:wp14="http://schemas.microsoft.com/office/word/2010/wordprocessingDrawing" xmlns:wp="http://schemas.openxmlformats.org/drawingml/2006/wordprocessingDrawing" xmlns:w10="urn:schemas-microsoft-com:office:word" xmlns:w="http://schemas.openxmlformats.org/wordprocessingml/2006/main" xmlns:w14="http://schemas.microsoft.com/office/word/2010/wordml" xmlns:w15="http://schemas.microsoft.com/office/word/2012/wordml" xmlns:w16cex="http://schemas.microsoft.com/office/word/2018/wordml/cex" xmlns:w16cid="http://schemas.microsoft.com/office/word/2016/wordml/cid" xmlns:w16="http://schemas.microsoft.com/office/word/2018/wordml" xmlns:w16du="http://schemas.microsoft.com/office/word/2023/wordml/word16du" xmlns:w16sdtdh="http://schemas.microsoft.com/office/word/2020/wordml/sdtdatahash" xmlns:w16sdtfl="http://schemas.microsoft.com/office/word/2024/wordml/sdtformatlock" xmlns:w16se="http://schemas.microsoft.com/office/word/2015/wordml/symex" xmlns:wpg="http://schemas.microsoft.com/office/word/2010/wordprocessingGroup" xmlns:wpi="http://schemas.microsoft.com/office/word/2010/wordprocessingInk" xmlns:wne="http://schemas.microsoft.com/office/word/2006/wordml" xmlns:wps="http://schemas.microsoft.com/office/word/2010/wordprocessingShape" mc:Ignorable="w14 w15 w16se w16cid w16 w16cex w16sdtdh w16sdtfl w16du wp14">
-  <w:p>
-    <w:pPr>
-      <w:pStyle w:val="Footer"/>
-      <w:jc w:val="center"/>
-      <w:rPr>
-        <w:color w:val="156082" w:themeColor="accent1"/>
-      </w:rPr>
-    </w:pPr>
-    <w:r>
-      <w:rPr>
-        <w:color w:val="156082" w:themeColor="accent1"/>
-      </w:rPr>
-      <w:t xml:space="preserve">Page </w:t>
-    </w:r>
-    <w:r>
-      <w:rPr>
-        <w:color w:val="156082" w:themeColor="accent1"/>
-      </w:rPr>
-      <w:fldChar w:fldCharType="begin"/>
-    </w:r>
-    <w:r>
-      <w:rPr>
-        <w:color w:val="156082" w:themeColor="accent1"/>
-      </w:rPr>
-      <w:instrText xml:space="preserve"> PAGE  \* Arabic  \* MERGEFORMAT </w:instrText>
-    </w:r>
-    <w:r>
-      <w:rPr>
-        <w:color w:val="156082" w:themeColor="accent1"/>
-      </w:rPr>
-      <w:fldChar w:fldCharType="separate"/>
-    </w:r>
-    <w:r>
-      <w:rPr>
-        <w:noProof/>
-        <w:color w:val="156082" w:themeColor="accent1"/>
-      </w:rPr>
-      <w:t>2</w:t>
-    </w:r>
-    <w:r>
-      <w:rPr>
-        <w:color w:val="156082" w:themeColor="accent1"/>
-      </w:rPr>
-      <w:fldChar w:fldCharType="end"/>
-    </w:r>
-    <w:r>
-      <w:rPr>
-        <w:color w:val="156082" w:themeColor="accent1"/>
-      </w:rPr>
-      <w:t xml:space="preserve"> of </w:t>
-    </w:r>
-    <w:r>
-      <w:rPr>
-        <w:color w:val="156082" w:themeColor="accent1"/>
-      </w:rPr>
-      <w:fldChar w:fldCharType="begin"/>
-    </w:r>
-    <w:r>
-      <w:rPr>
-        <w:color w:val="156082" w:themeColor="accent1"/>
-      </w:rPr>
-      <w:instrText xml:space="preserve"> NUMPAGES  \* Arabic  \* MERGEFORMAT </w:instrText>
-    </w:r>
-    <w:r>
-      <w:rPr>
-        <w:color w:val="156082" w:themeColor="accent1"/>
-      </w:rPr>
-      <w:fldChar w:fldCharType="separate"/>
-    </w:r>
-    <w:r>
-      <w:rPr>
-        <w:noProof/>
-        <w:color w:val="156082" w:themeColor="accent1"/>
-      </w:rPr>
-      <w:t>2</w:t>
-    </w:r>
-    <w:r>
-      <w:rPr>
-        <w:color w:val="156082" w:themeColor="accent1"/>
-      </w:rPr>
-      <w:fldChar w:fldCharType="end"/>
-    </w:r>
-  </w:p>
+  <w:sdt>
+    <w:sdtPr>
+      <w:id w:val="-1213720242"/>
+      <w:docPartObj>
+        <w:docPartGallery w:val="Page Numbers (Bottom of Page)"/>
+        <w:docPartUnique/>
+      </w:docPartObj>
+    </w:sdtPr>
+    <w:sdtContent>
+      <w:sdt>
+        <w:sdtPr>
+          <w:id w:val="552507891"/>
+          <w:docPartObj>
+            <w:docPartGallery w:val="Page Numbers (Top of Page)"/>
+            <w:docPartUnique/>
+          </w:docPartObj>
+        </w:sdtPr>
+        <w:sdtContent>
+          <w:p>
+            <w:pPr>
+              <w:pStyle w:val="Footer"/>
+              <w:jc w:val="center"/>
+            </w:pPr>
+            <w:r>
+              <w:t xml:space="preserve">Page </w:t>
+            </w:r>
+            <w:r>
+              <w:rPr>
+                <w:b/>
+                <w:bCs/>
+              </w:rPr>
+              <w:fldChar w:fldCharType="begin"/>
+            </w:r>
+            <w:r>
+              <w:rPr>
+                <w:b/>
+                <w:bCs/>
+              </w:rPr>
+              <w:instrText xml:space="preserve"> PAGE </w:instrText>
+            </w:r>
+            <w:r>
+              <w:rPr>
+                <w:b/>
+                <w:bCs/>
+              </w:rPr>
+              <w:fldChar w:fldCharType="separate"/>
+            </w:r>
+            <w:r>
+              <w:rPr>
+                <w:b/>
+                <w:bCs/>
+              </w:rPr>
+              <w:t>4</w:t>
+            </w:r>
+            <w:r>
+              <w:rPr>
+                <w:b/>
+                <w:bCs/>
+              </w:rPr>
+              <w:fldChar w:fldCharType="end"/>
+            </w:r>
+            <w:r>
+              <w:t xml:space="preserve"> of </w:t>
+            </w:r>
+            <w:r>
+              <w:rPr>
+                <w:b/>
+                <w:bCs/>
+              </w:rPr>
+              <w:fldChar w:fldCharType="begin"/>
+            </w:r>
+            <w:r>
+              <w:rPr>
+                <w:b/>
+                <w:bCs/>
+              </w:rPr>
+              <w:instrText xml:space="preserve"> NUMPAGES  </w:instrText>
+            </w:r>
+            <w:r>
+              <w:rPr>
+                <w:b/>
+                <w:bCs/>
+              </w:rPr>
+              <w:fldChar w:fldCharType="separate"/>
+            </w:r>
+            <w:r>
+              <w:rPr>
+                <w:b/>
+                <w:bCs/>
+              </w:rPr>
+              <w:t>12</w:t>
+            </w:r>
+            <w:r>
+              <w:rPr>
+                <w:b/>
+                <w:bCs/>
+              </w:rPr>
+              <w:fldChar w:fldCharType="end"/>
+            </w:r>
+          </w:p>
+        </w:sdtContent>
+      </w:sdt>
+    </w:sdtContent>
+  </w:sdt>
   <w:p>
     <w:pPr>
       <w:pStyle w:val="Footer"/>
     </w:pPr>
+    <w:r>
+      <w:t>Practice &amp; problem solving:</w:t>
+    </w:r>
+  </w:p>
+</w:ftr>
+</file>
+
+<file path=word/footer10.xml><?xml version="1.0" encoding="utf-8"?>
+<w:ftr xmlns:wpc="http://schemas.microsoft.com/office/word/2010/wordprocessingCanvas" xmlns:cx="http://schemas.microsoft.com/office/drawing/2014/chartex" xmlns:cx1="http://schemas.microsoft.com/office/drawing/2015/9/8/chartex" xmlns:cx2="http://schemas.microsoft.com/office/drawing/2015/10/21/chartex" xmlns:cx3="http://schemas.microsoft.com/office/drawing/2016/5/9/chartex" xmlns:cx4="http://schemas.microsoft.com/office/drawing/2016/5/10/chartex" xmlns:cx5="http://schemas.microsoft.com/office/drawing/2016/5/11/chartex" xmlns:cx6="http://schemas.microsoft.com/office/drawing/2016/5/12/chartex" xmlns:cx7="http://schemas.microsoft.com/office/drawing/2016/5/13/chartex" xmlns:cx8="http://schemas.microsoft.com/office/drawing/2016/5/14/chartex" xmlns:mc="http://schemas.openxmlformats.org/markup-compatibility/2006" xmlns:aink="http://schemas.microsoft.com/office/drawing/2016/ink" xmlns:am3d="http://schemas.microsoft.com/office/drawing/2017/model3d" xmlns:o="urn:schemas-microsoft-com:office:office" xmlns:oel="http://schemas.microsoft.com/office/2019/extlst" xmlns:r="http://schemas.openxmlformats.org/officeDocument/2006/relationships" xmlns:m="http://schemas.openxmlformats.org/officeDocument/2006/math" xmlns:v="urn:schemas-microsoft-com:vml" xmlns:wp14="http://schemas.microsoft.com/office/word/2010/wordprocessingDrawing" xmlns:wp="http://schemas.openxmlformats.org/drawingml/2006/wordprocessingDrawing" xmlns:w10="urn:schemas-microsoft-com:office:word" xmlns:w="http://schemas.openxmlformats.org/wordprocessingml/2006/main" xmlns:w14="http://schemas.microsoft.com/office/word/2010/wordml" xmlns:w15="http://schemas.microsoft.com/office/word/2012/wordml" xmlns:w16cex="http://schemas.microsoft.com/office/word/2018/wordml/cex" xmlns:w16cid="http://schemas.microsoft.com/office/word/2016/wordml/cid" xmlns:w16="http://schemas.microsoft.com/office/word/2018/wordml" xmlns:w16du="http://schemas.microsoft.com/office/word/2023/wordml/word16du" xmlns:w16sdtdh="http://schemas.microsoft.com/office/word/2020/wordml/sdtdatahash" xmlns:w16sdtfl="http://schemas.microsoft.com/office/word/2024/wordml/sdtformatlock" xmlns:w16se="http://schemas.microsoft.com/office/word/2015/wordml/symex" xmlns:wpg="http://schemas.microsoft.com/office/word/2010/wordprocessingGroup" xmlns:wpi="http://schemas.microsoft.com/office/word/2010/wordprocessingInk" xmlns:wne="http://schemas.microsoft.com/office/word/2006/wordml" xmlns:wps="http://schemas.microsoft.com/office/word/2010/wordprocessingShape" mc:Ignorable="w14 w15 w16se w16cid w16 w16cex w16sdtdh w16sdtfl w16du wp14">
+  <w:sdt>
+    <w:sdtPr>
+      <w:id w:val="-1552141211"/>
+      <w:docPartObj>
+        <w:docPartGallery w:val="Page Numbers (Bottom of Page)"/>
+        <w:docPartUnique/>
+      </w:docPartObj>
+    </w:sdtPr>
+    <w:sdtContent>
+      <w:sdt>
+        <w:sdtPr>
+          <w:id w:val="1379199255"/>
+          <w:docPartObj>
+            <w:docPartGallery w:val="Page Numbers (Top of Page)"/>
+            <w:docPartUnique/>
+          </w:docPartObj>
+        </w:sdtPr>
+        <w:sdtContent>
+          <w:p>
+            <w:pPr>
+              <w:pStyle w:val="Footer"/>
+              <w:jc w:val="center"/>
+            </w:pPr>
+            <w:r>
+              <w:t xml:space="preserve">Page </w:t>
+            </w:r>
+            <w:r>
+              <w:rPr>
+                <w:b/>
+                <w:bCs/>
+              </w:rPr>
+              <w:fldChar w:fldCharType="begin"/>
+            </w:r>
+            <w:r>
+              <w:rPr>
+                <w:b/>
+                <w:bCs/>
+              </w:rPr>
+              <w:instrText xml:space="preserve"> PAGE </w:instrText>
+            </w:r>
+            <w:r>
+              <w:rPr>
+                <w:b/>
+                <w:bCs/>
+              </w:rPr>
+              <w:fldChar w:fldCharType="separate"/>
+            </w:r>
+            <w:r>
+              <w:rPr>
+                <w:b/>
+                <w:bCs/>
+                <w:noProof/>
+              </w:rPr>
+              <w:t>2</w:t>
+            </w:r>
+            <w:r>
+              <w:rPr>
+                <w:b/>
+                <w:bCs/>
+              </w:rPr>
+              <w:fldChar w:fldCharType="end"/>
+            </w:r>
+            <w:r>
+              <w:t xml:space="preserve"> of </w:t>
+            </w:r>
+            <w:r>
+              <w:rPr>
+                <w:b/>
+                <w:bCs/>
+              </w:rPr>
+              <w:fldChar w:fldCharType="begin"/>
+            </w:r>
+            <w:r>
+              <w:rPr>
+                <w:b/>
+                <w:bCs/>
+              </w:rPr>
+              <w:instrText xml:space="preserve"> NUMPAGES  </w:instrText>
+            </w:r>
+            <w:r>
+              <w:rPr>
+                <w:b/>
+                <w:bCs/>
+              </w:rPr>
+              <w:fldChar w:fldCharType="separate"/>
+            </w:r>
+            <w:r>
+              <w:rPr>
+                <w:b/>
+                <w:bCs/>
+                <w:noProof/>
+              </w:rPr>
+              <w:t>2</w:t>
+            </w:r>
+            <w:r>
+              <w:rPr>
+                <w:b/>
+                <w:bCs/>
+              </w:rPr>
+              <w:fldChar w:fldCharType="end"/>
+            </w:r>
+          </w:p>
+        </w:sdtContent>
+      </w:sdt>
+    </w:sdtContent>
+  </w:sdt>
+  <w:p>
+    <w:pPr>
+      <w:pStyle w:val="Footer"/>
+    </w:pPr>
+    <w:r>
+      <w:t xml:space="preserve">Practice &amp; problem solving: </w:t>
+    </w:r>
   </w:p>
 </w:ftr>
 </file>
@@ -3075,6 +3636,857 @@
     <w:pPr>
       <w:pStyle w:val="Footer"/>
     </w:pPr>
+    <w:r>
+      <w:t>Practice &amp; problem solving: 7</w:t>
+    </w:r>
+    <w:r>
+      <w:t>,3</w:t>
+    </w:r>
+  </w:p>
+</w:ftr>
+</file>
+
+<file path=word/footer3.xml><?xml version="1.0" encoding="utf-8"?>
+<w:ftr xmlns:wpc="http://schemas.microsoft.com/office/word/2010/wordprocessingCanvas" xmlns:cx="http://schemas.microsoft.com/office/drawing/2014/chartex" xmlns:cx1="http://schemas.microsoft.com/office/drawing/2015/9/8/chartex" xmlns:cx2="http://schemas.microsoft.com/office/drawing/2015/10/21/chartex" xmlns:cx3="http://schemas.microsoft.com/office/drawing/2016/5/9/chartex" xmlns:cx4="http://schemas.microsoft.com/office/drawing/2016/5/10/chartex" xmlns:cx5="http://schemas.microsoft.com/office/drawing/2016/5/11/chartex" xmlns:cx6="http://schemas.microsoft.com/office/drawing/2016/5/12/chartex" xmlns:cx7="http://schemas.microsoft.com/office/drawing/2016/5/13/chartex" xmlns:cx8="http://schemas.microsoft.com/office/drawing/2016/5/14/chartex" xmlns:mc="http://schemas.openxmlformats.org/markup-compatibility/2006" xmlns:aink="http://schemas.microsoft.com/office/drawing/2016/ink" xmlns:am3d="http://schemas.microsoft.com/office/drawing/2017/model3d" xmlns:o="urn:schemas-microsoft-com:office:office" xmlns:oel="http://schemas.microsoft.com/office/2019/extlst" xmlns:r="http://schemas.openxmlformats.org/officeDocument/2006/relationships" xmlns:m="http://schemas.openxmlformats.org/officeDocument/2006/math" xmlns:v="urn:schemas-microsoft-com:vml" xmlns:wp14="http://schemas.microsoft.com/office/word/2010/wordprocessingDrawing" xmlns:wp="http://schemas.openxmlformats.org/drawingml/2006/wordprocessingDrawing" xmlns:w10="urn:schemas-microsoft-com:office:word" xmlns:w="http://schemas.openxmlformats.org/wordprocessingml/2006/main" xmlns:w14="http://schemas.microsoft.com/office/word/2010/wordml" xmlns:w15="http://schemas.microsoft.com/office/word/2012/wordml" xmlns:w16cex="http://schemas.microsoft.com/office/word/2018/wordml/cex" xmlns:w16cid="http://schemas.microsoft.com/office/word/2016/wordml/cid" xmlns:w16="http://schemas.microsoft.com/office/word/2018/wordml" xmlns:w16du="http://schemas.microsoft.com/office/word/2023/wordml/word16du" xmlns:w16sdtdh="http://schemas.microsoft.com/office/word/2020/wordml/sdtdatahash" xmlns:w16sdtfl="http://schemas.microsoft.com/office/word/2024/wordml/sdtformatlock" xmlns:w16se="http://schemas.microsoft.com/office/word/2015/wordml/symex" xmlns:wpg="http://schemas.microsoft.com/office/word/2010/wordprocessingGroup" xmlns:wpi="http://schemas.microsoft.com/office/word/2010/wordprocessingInk" xmlns:wne="http://schemas.microsoft.com/office/word/2006/wordml" xmlns:wps="http://schemas.microsoft.com/office/word/2010/wordprocessingShape" mc:Ignorable="w14 w15 w16se w16cid w16 w16cex w16sdtdh w16sdtfl w16du wp14">
+  <w:sdt>
+    <w:sdtPr>
+      <w:id w:val="358250950"/>
+      <w:docPartObj>
+        <w:docPartGallery w:val="Page Numbers (Bottom of Page)"/>
+        <w:docPartUnique/>
+      </w:docPartObj>
+    </w:sdtPr>
+    <w:sdtContent>
+      <w:sdt>
+        <w:sdtPr>
+          <w:id w:val="123589723"/>
+          <w:docPartObj>
+            <w:docPartGallery w:val="Page Numbers (Top of Page)"/>
+            <w:docPartUnique/>
+          </w:docPartObj>
+        </w:sdtPr>
+        <w:sdtContent>
+          <w:p>
+            <w:pPr>
+              <w:pStyle w:val="Footer"/>
+              <w:jc w:val="center"/>
+            </w:pPr>
+            <w:r>
+              <w:t xml:space="preserve">Page </w:t>
+            </w:r>
+            <w:r>
+              <w:rPr>
+                <w:b/>
+                <w:bCs/>
+              </w:rPr>
+              <w:fldChar w:fldCharType="begin"/>
+            </w:r>
+            <w:r>
+              <w:rPr>
+                <w:b/>
+                <w:bCs/>
+              </w:rPr>
+              <w:instrText xml:space="preserve"> PAGE </w:instrText>
+            </w:r>
+            <w:r>
+              <w:rPr>
+                <w:b/>
+                <w:bCs/>
+              </w:rPr>
+              <w:fldChar w:fldCharType="separate"/>
+            </w:r>
+            <w:r>
+              <w:rPr>
+                <w:b/>
+                <w:bCs/>
+              </w:rPr>
+              <w:t>4</w:t>
+            </w:r>
+            <w:r>
+              <w:rPr>
+                <w:b/>
+                <w:bCs/>
+              </w:rPr>
+              <w:fldChar w:fldCharType="end"/>
+            </w:r>
+            <w:r>
+              <w:t xml:space="preserve"> of </w:t>
+            </w:r>
+            <w:r>
+              <w:rPr>
+                <w:b/>
+                <w:bCs/>
+              </w:rPr>
+              <w:fldChar w:fldCharType="begin"/>
+            </w:r>
+            <w:r>
+              <w:rPr>
+                <w:b/>
+                <w:bCs/>
+              </w:rPr>
+              <w:instrText xml:space="preserve"> NUMPAGES  </w:instrText>
+            </w:r>
+            <w:r>
+              <w:rPr>
+                <w:b/>
+                <w:bCs/>
+              </w:rPr>
+              <w:fldChar w:fldCharType="separate"/>
+            </w:r>
+            <w:r>
+              <w:rPr>
+                <w:b/>
+                <w:bCs/>
+              </w:rPr>
+              <w:t>12</w:t>
+            </w:r>
+            <w:r>
+              <w:rPr>
+                <w:b/>
+                <w:bCs/>
+              </w:rPr>
+              <w:fldChar w:fldCharType="end"/>
+            </w:r>
+          </w:p>
+        </w:sdtContent>
+      </w:sdt>
+    </w:sdtContent>
+  </w:sdt>
+  <w:p>
+    <w:pPr>
+      <w:pStyle w:val="Footer"/>
+    </w:pPr>
+    <w:r>
+      <w:t>Practice &amp; problem solving:</w:t>
+    </w:r>
+    <w:r>
+      <w:t xml:space="preserve"> 7</w:t>
+    </w:r>
+  </w:p>
+</w:ftr>
+</file>
+
+<file path=word/footer4.xml><?xml version="1.0" encoding="utf-8"?>
+<w:ftr xmlns:wpc="http://schemas.microsoft.com/office/word/2010/wordprocessingCanvas" xmlns:cx="http://schemas.microsoft.com/office/drawing/2014/chartex" xmlns:cx1="http://schemas.microsoft.com/office/drawing/2015/9/8/chartex" xmlns:cx2="http://schemas.microsoft.com/office/drawing/2015/10/21/chartex" xmlns:cx3="http://schemas.microsoft.com/office/drawing/2016/5/9/chartex" xmlns:cx4="http://schemas.microsoft.com/office/drawing/2016/5/10/chartex" xmlns:cx5="http://schemas.microsoft.com/office/drawing/2016/5/11/chartex" xmlns:cx6="http://schemas.microsoft.com/office/drawing/2016/5/12/chartex" xmlns:cx7="http://schemas.microsoft.com/office/drawing/2016/5/13/chartex" xmlns:cx8="http://schemas.microsoft.com/office/drawing/2016/5/14/chartex" xmlns:mc="http://schemas.openxmlformats.org/markup-compatibility/2006" xmlns:aink="http://schemas.microsoft.com/office/drawing/2016/ink" xmlns:am3d="http://schemas.microsoft.com/office/drawing/2017/model3d" xmlns:o="urn:schemas-microsoft-com:office:office" xmlns:oel="http://schemas.microsoft.com/office/2019/extlst" xmlns:r="http://schemas.openxmlformats.org/officeDocument/2006/relationships" xmlns:m="http://schemas.openxmlformats.org/officeDocument/2006/math" xmlns:v="urn:schemas-microsoft-com:vml" xmlns:wp14="http://schemas.microsoft.com/office/word/2010/wordprocessingDrawing" xmlns:wp="http://schemas.openxmlformats.org/drawingml/2006/wordprocessingDrawing" xmlns:w10="urn:schemas-microsoft-com:office:word" xmlns:w="http://schemas.openxmlformats.org/wordprocessingml/2006/main" xmlns:w14="http://schemas.microsoft.com/office/word/2010/wordml" xmlns:w15="http://schemas.microsoft.com/office/word/2012/wordml" xmlns:w16cex="http://schemas.microsoft.com/office/word/2018/wordml/cex" xmlns:w16cid="http://schemas.microsoft.com/office/word/2016/wordml/cid" xmlns:w16="http://schemas.microsoft.com/office/word/2018/wordml" xmlns:w16du="http://schemas.microsoft.com/office/word/2023/wordml/word16du" xmlns:w16sdtdh="http://schemas.microsoft.com/office/word/2020/wordml/sdtdatahash" xmlns:w16sdtfl="http://schemas.microsoft.com/office/word/2024/wordml/sdtformatlock" xmlns:w16se="http://schemas.microsoft.com/office/word/2015/wordml/symex" xmlns:wpg="http://schemas.microsoft.com/office/word/2010/wordprocessingGroup" xmlns:wpi="http://schemas.microsoft.com/office/word/2010/wordprocessingInk" xmlns:wne="http://schemas.microsoft.com/office/word/2006/wordml" xmlns:wps="http://schemas.microsoft.com/office/word/2010/wordprocessingShape" mc:Ignorable="w14 w15 w16se w16cid w16 w16cex w16sdtdh w16sdtfl w16du wp14">
+  <w:sdt>
+    <w:sdtPr>
+      <w:id w:val="-290674479"/>
+      <w:docPartObj>
+        <w:docPartGallery w:val="Page Numbers (Bottom of Page)"/>
+        <w:docPartUnique/>
+      </w:docPartObj>
+    </w:sdtPr>
+    <w:sdtContent>
+      <w:sdt>
+        <w:sdtPr>
+          <w:id w:val="-938835275"/>
+          <w:docPartObj>
+            <w:docPartGallery w:val="Page Numbers (Top of Page)"/>
+            <w:docPartUnique/>
+          </w:docPartObj>
+        </w:sdtPr>
+        <w:sdtContent>
+          <w:p>
+            <w:pPr>
+              <w:pStyle w:val="Footer"/>
+              <w:jc w:val="center"/>
+            </w:pPr>
+            <w:r>
+              <w:t xml:space="preserve">Page </w:t>
+            </w:r>
+            <w:r>
+              <w:rPr>
+                <w:b/>
+                <w:bCs/>
+              </w:rPr>
+              <w:fldChar w:fldCharType="begin"/>
+            </w:r>
+            <w:r>
+              <w:rPr>
+                <w:b/>
+                <w:bCs/>
+              </w:rPr>
+              <w:instrText xml:space="preserve"> PAGE </w:instrText>
+            </w:r>
+            <w:r>
+              <w:rPr>
+                <w:b/>
+                <w:bCs/>
+              </w:rPr>
+              <w:fldChar w:fldCharType="separate"/>
+            </w:r>
+            <w:r>
+              <w:rPr>
+                <w:b/>
+                <w:bCs/>
+                <w:noProof/>
+              </w:rPr>
+              <w:t>2</w:t>
+            </w:r>
+            <w:r>
+              <w:rPr>
+                <w:b/>
+                <w:bCs/>
+              </w:rPr>
+              <w:fldChar w:fldCharType="end"/>
+            </w:r>
+            <w:r>
+              <w:t xml:space="preserve"> of </w:t>
+            </w:r>
+            <w:r>
+              <w:rPr>
+                <w:b/>
+                <w:bCs/>
+              </w:rPr>
+              <w:fldChar w:fldCharType="begin"/>
+            </w:r>
+            <w:r>
+              <w:rPr>
+                <w:b/>
+                <w:bCs/>
+              </w:rPr>
+              <w:instrText xml:space="preserve"> NUMPAGES  </w:instrText>
+            </w:r>
+            <w:r>
+              <w:rPr>
+                <w:b/>
+                <w:bCs/>
+              </w:rPr>
+              <w:fldChar w:fldCharType="separate"/>
+            </w:r>
+            <w:r>
+              <w:rPr>
+                <w:b/>
+                <w:bCs/>
+                <w:noProof/>
+              </w:rPr>
+              <w:t>2</w:t>
+            </w:r>
+            <w:r>
+              <w:rPr>
+                <w:b/>
+                <w:bCs/>
+              </w:rPr>
+              <w:fldChar w:fldCharType="end"/>
+            </w:r>
+          </w:p>
+        </w:sdtContent>
+      </w:sdt>
+    </w:sdtContent>
+  </w:sdt>
+  <w:p>
+    <w:pPr>
+      <w:pStyle w:val="Footer"/>
+    </w:pPr>
+    <w:r>
+      <w:t>Practice &amp; problem solving: 7</w:t>
+    </w:r>
+  </w:p>
+</w:ftr>
+</file>
+
+<file path=word/footer5.xml><?xml version="1.0" encoding="utf-8"?>
+<w:ftr xmlns:wpc="http://schemas.microsoft.com/office/word/2010/wordprocessingCanvas" xmlns:cx="http://schemas.microsoft.com/office/drawing/2014/chartex" xmlns:cx1="http://schemas.microsoft.com/office/drawing/2015/9/8/chartex" xmlns:cx2="http://schemas.microsoft.com/office/drawing/2015/10/21/chartex" xmlns:cx3="http://schemas.microsoft.com/office/drawing/2016/5/9/chartex" xmlns:cx4="http://schemas.microsoft.com/office/drawing/2016/5/10/chartex" xmlns:cx5="http://schemas.microsoft.com/office/drawing/2016/5/11/chartex" xmlns:cx6="http://schemas.microsoft.com/office/drawing/2016/5/12/chartex" xmlns:cx7="http://schemas.microsoft.com/office/drawing/2016/5/13/chartex" xmlns:cx8="http://schemas.microsoft.com/office/drawing/2016/5/14/chartex" xmlns:mc="http://schemas.openxmlformats.org/markup-compatibility/2006" xmlns:aink="http://schemas.microsoft.com/office/drawing/2016/ink" xmlns:am3d="http://schemas.microsoft.com/office/drawing/2017/model3d" xmlns:o="urn:schemas-microsoft-com:office:office" xmlns:oel="http://schemas.microsoft.com/office/2019/extlst" xmlns:r="http://schemas.openxmlformats.org/officeDocument/2006/relationships" xmlns:m="http://schemas.openxmlformats.org/officeDocument/2006/math" xmlns:v="urn:schemas-microsoft-com:vml" xmlns:wp14="http://schemas.microsoft.com/office/word/2010/wordprocessingDrawing" xmlns:wp="http://schemas.openxmlformats.org/drawingml/2006/wordprocessingDrawing" xmlns:w10="urn:schemas-microsoft-com:office:word" xmlns:w="http://schemas.openxmlformats.org/wordprocessingml/2006/main" xmlns:w14="http://schemas.microsoft.com/office/word/2010/wordml" xmlns:w15="http://schemas.microsoft.com/office/word/2012/wordml" xmlns:w16cex="http://schemas.microsoft.com/office/word/2018/wordml/cex" xmlns:w16cid="http://schemas.microsoft.com/office/word/2016/wordml/cid" xmlns:w16="http://schemas.microsoft.com/office/word/2018/wordml" xmlns:w16du="http://schemas.microsoft.com/office/word/2023/wordml/word16du" xmlns:w16sdtdh="http://schemas.microsoft.com/office/word/2020/wordml/sdtdatahash" xmlns:w16sdtfl="http://schemas.microsoft.com/office/word/2024/wordml/sdtformatlock" xmlns:w16se="http://schemas.microsoft.com/office/word/2015/wordml/symex" xmlns:wpg="http://schemas.microsoft.com/office/word/2010/wordprocessingGroup" xmlns:wpi="http://schemas.microsoft.com/office/word/2010/wordprocessingInk" xmlns:wne="http://schemas.microsoft.com/office/word/2006/wordml" xmlns:wps="http://schemas.microsoft.com/office/word/2010/wordprocessingShape" mc:Ignorable="w14 w15 w16se w16cid w16 w16cex w16sdtdh w16sdtfl w16du wp14">
+  <w:sdt>
+    <w:sdtPr>
+      <w:id w:val="765891837"/>
+      <w:docPartObj>
+        <w:docPartGallery w:val="Page Numbers (Bottom of Page)"/>
+        <w:docPartUnique/>
+      </w:docPartObj>
+    </w:sdtPr>
+    <w:sdtContent>
+      <w:sdt>
+        <w:sdtPr>
+          <w:id w:val="66398716"/>
+          <w:docPartObj>
+            <w:docPartGallery w:val="Page Numbers (Top of Page)"/>
+            <w:docPartUnique/>
+          </w:docPartObj>
+        </w:sdtPr>
+        <w:sdtContent>
+          <w:p>
+            <w:pPr>
+              <w:pStyle w:val="Footer"/>
+              <w:jc w:val="center"/>
+            </w:pPr>
+            <w:r>
+              <w:t xml:space="preserve">Page </w:t>
+            </w:r>
+            <w:r>
+              <w:rPr>
+                <w:b/>
+                <w:bCs/>
+              </w:rPr>
+              <w:fldChar w:fldCharType="begin"/>
+            </w:r>
+            <w:r>
+              <w:rPr>
+                <w:b/>
+                <w:bCs/>
+              </w:rPr>
+              <w:instrText xml:space="preserve"> PAGE </w:instrText>
+            </w:r>
+            <w:r>
+              <w:rPr>
+                <w:b/>
+                <w:bCs/>
+              </w:rPr>
+              <w:fldChar w:fldCharType="separate"/>
+            </w:r>
+            <w:r>
+              <w:rPr>
+                <w:b/>
+                <w:bCs/>
+              </w:rPr>
+              <w:t>4</w:t>
+            </w:r>
+            <w:r>
+              <w:rPr>
+                <w:b/>
+                <w:bCs/>
+              </w:rPr>
+              <w:fldChar w:fldCharType="end"/>
+            </w:r>
+            <w:r>
+              <w:t xml:space="preserve"> of </w:t>
+            </w:r>
+            <w:r>
+              <w:rPr>
+                <w:b/>
+                <w:bCs/>
+              </w:rPr>
+              <w:fldChar w:fldCharType="begin"/>
+            </w:r>
+            <w:r>
+              <w:rPr>
+                <w:b/>
+                <w:bCs/>
+              </w:rPr>
+              <w:instrText xml:space="preserve"> NUMPAGES  </w:instrText>
+            </w:r>
+            <w:r>
+              <w:rPr>
+                <w:b/>
+                <w:bCs/>
+              </w:rPr>
+              <w:fldChar w:fldCharType="separate"/>
+            </w:r>
+            <w:r>
+              <w:rPr>
+                <w:b/>
+                <w:bCs/>
+              </w:rPr>
+              <w:t>12</w:t>
+            </w:r>
+            <w:r>
+              <w:rPr>
+                <w:b/>
+                <w:bCs/>
+              </w:rPr>
+              <w:fldChar w:fldCharType="end"/>
+            </w:r>
+          </w:p>
+        </w:sdtContent>
+      </w:sdt>
+    </w:sdtContent>
+  </w:sdt>
+  <w:p>
+    <w:pPr>
+      <w:pStyle w:val="Footer"/>
+    </w:pPr>
+    <w:r>
+      <w:t>Practice &amp; problem solving:</w:t>
+    </w:r>
+    <w:r>
+      <w:t xml:space="preserve"> 7, 3, </w:t>
+    </w:r>
+    <w:r>
+      <w:t xml:space="preserve">2, </w:t>
+    </w:r>
+    <w:r>
+      <w:t>18</w:t>
+    </w:r>
+  </w:p>
+</w:ftr>
+</file>
+
+<file path=word/footer6.xml><?xml version="1.0" encoding="utf-8"?>
+<w:ftr xmlns:wpc="http://schemas.microsoft.com/office/word/2010/wordprocessingCanvas" xmlns:cx="http://schemas.microsoft.com/office/drawing/2014/chartex" xmlns:cx1="http://schemas.microsoft.com/office/drawing/2015/9/8/chartex" xmlns:cx2="http://schemas.microsoft.com/office/drawing/2015/10/21/chartex" xmlns:cx3="http://schemas.microsoft.com/office/drawing/2016/5/9/chartex" xmlns:cx4="http://schemas.microsoft.com/office/drawing/2016/5/10/chartex" xmlns:cx5="http://schemas.microsoft.com/office/drawing/2016/5/11/chartex" xmlns:cx6="http://schemas.microsoft.com/office/drawing/2016/5/12/chartex" xmlns:cx7="http://schemas.microsoft.com/office/drawing/2016/5/13/chartex" xmlns:cx8="http://schemas.microsoft.com/office/drawing/2016/5/14/chartex" xmlns:mc="http://schemas.openxmlformats.org/markup-compatibility/2006" xmlns:aink="http://schemas.microsoft.com/office/drawing/2016/ink" xmlns:am3d="http://schemas.microsoft.com/office/drawing/2017/model3d" xmlns:o="urn:schemas-microsoft-com:office:office" xmlns:oel="http://schemas.microsoft.com/office/2019/extlst" xmlns:r="http://schemas.openxmlformats.org/officeDocument/2006/relationships" xmlns:m="http://schemas.openxmlformats.org/officeDocument/2006/math" xmlns:v="urn:schemas-microsoft-com:vml" xmlns:wp14="http://schemas.microsoft.com/office/word/2010/wordprocessingDrawing" xmlns:wp="http://schemas.openxmlformats.org/drawingml/2006/wordprocessingDrawing" xmlns:w10="urn:schemas-microsoft-com:office:word" xmlns:w="http://schemas.openxmlformats.org/wordprocessingml/2006/main" xmlns:w14="http://schemas.microsoft.com/office/word/2010/wordml" xmlns:w15="http://schemas.microsoft.com/office/word/2012/wordml" xmlns:w16cex="http://schemas.microsoft.com/office/word/2018/wordml/cex" xmlns:w16cid="http://schemas.microsoft.com/office/word/2016/wordml/cid" xmlns:w16="http://schemas.microsoft.com/office/word/2018/wordml" xmlns:w16du="http://schemas.microsoft.com/office/word/2023/wordml/word16du" xmlns:w16sdtdh="http://schemas.microsoft.com/office/word/2020/wordml/sdtdatahash" xmlns:w16sdtfl="http://schemas.microsoft.com/office/word/2024/wordml/sdtformatlock" xmlns:w16se="http://schemas.microsoft.com/office/word/2015/wordml/symex" xmlns:wpg="http://schemas.microsoft.com/office/word/2010/wordprocessingGroup" xmlns:wpi="http://schemas.microsoft.com/office/word/2010/wordprocessingInk" xmlns:wne="http://schemas.microsoft.com/office/word/2006/wordml" xmlns:wps="http://schemas.microsoft.com/office/word/2010/wordprocessingShape" mc:Ignorable="w14 w15 w16se w16cid w16 w16cex w16sdtdh w16sdtfl w16du wp14">
+  <w:sdt>
+    <w:sdtPr>
+      <w:id w:val="118876564"/>
+      <w:docPartObj>
+        <w:docPartGallery w:val="Page Numbers (Bottom of Page)"/>
+        <w:docPartUnique/>
+      </w:docPartObj>
+    </w:sdtPr>
+    <w:sdtContent>
+      <w:sdt>
+        <w:sdtPr>
+          <w:id w:val="992227105"/>
+          <w:docPartObj>
+            <w:docPartGallery w:val="Page Numbers (Top of Page)"/>
+            <w:docPartUnique/>
+          </w:docPartObj>
+        </w:sdtPr>
+        <w:sdtContent>
+          <w:p>
+            <w:pPr>
+              <w:pStyle w:val="Footer"/>
+              <w:jc w:val="center"/>
+            </w:pPr>
+            <w:r>
+              <w:t xml:space="preserve">Page </w:t>
+            </w:r>
+            <w:r>
+              <w:rPr>
+                <w:b/>
+                <w:bCs/>
+              </w:rPr>
+              <w:fldChar w:fldCharType="begin"/>
+            </w:r>
+            <w:r>
+              <w:rPr>
+                <w:b/>
+                <w:bCs/>
+              </w:rPr>
+              <w:instrText xml:space="preserve"> PAGE </w:instrText>
+            </w:r>
+            <w:r>
+              <w:rPr>
+                <w:b/>
+                <w:bCs/>
+              </w:rPr>
+              <w:fldChar w:fldCharType="separate"/>
+            </w:r>
+            <w:r>
+              <w:rPr>
+                <w:b/>
+                <w:bCs/>
+                <w:noProof/>
+              </w:rPr>
+              <w:t>2</w:t>
+            </w:r>
+            <w:r>
+              <w:rPr>
+                <w:b/>
+                <w:bCs/>
+              </w:rPr>
+              <w:fldChar w:fldCharType="end"/>
+            </w:r>
+            <w:r>
+              <w:t xml:space="preserve"> of </w:t>
+            </w:r>
+            <w:r>
+              <w:rPr>
+                <w:b/>
+                <w:bCs/>
+              </w:rPr>
+              <w:fldChar w:fldCharType="begin"/>
+            </w:r>
+            <w:r>
+              <w:rPr>
+                <w:b/>
+                <w:bCs/>
+              </w:rPr>
+              <w:instrText xml:space="preserve"> NUMPAGES  </w:instrText>
+            </w:r>
+            <w:r>
+              <w:rPr>
+                <w:b/>
+                <w:bCs/>
+              </w:rPr>
+              <w:fldChar w:fldCharType="separate"/>
+            </w:r>
+            <w:r>
+              <w:rPr>
+                <w:b/>
+                <w:bCs/>
+                <w:noProof/>
+              </w:rPr>
+              <w:t>2</w:t>
+            </w:r>
+            <w:r>
+              <w:rPr>
+                <w:b/>
+                <w:bCs/>
+              </w:rPr>
+              <w:fldChar w:fldCharType="end"/>
+            </w:r>
+          </w:p>
+        </w:sdtContent>
+      </w:sdt>
+    </w:sdtContent>
+  </w:sdt>
+  <w:p>
+    <w:pPr>
+      <w:pStyle w:val="Footer"/>
+    </w:pPr>
+    <w:r>
+      <w:t>Practice &amp; problem solving: 7,3</w:t>
+    </w:r>
+  </w:p>
+</w:ftr>
+</file>
+
+<file path=word/footer7.xml><?xml version="1.0" encoding="utf-8"?>
+<w:ftr xmlns:wpc="http://schemas.microsoft.com/office/word/2010/wordprocessingCanvas" xmlns:cx="http://schemas.microsoft.com/office/drawing/2014/chartex" xmlns:cx1="http://schemas.microsoft.com/office/drawing/2015/9/8/chartex" xmlns:cx2="http://schemas.microsoft.com/office/drawing/2015/10/21/chartex" xmlns:cx3="http://schemas.microsoft.com/office/drawing/2016/5/9/chartex" xmlns:cx4="http://schemas.microsoft.com/office/drawing/2016/5/10/chartex" xmlns:cx5="http://schemas.microsoft.com/office/drawing/2016/5/11/chartex" xmlns:cx6="http://schemas.microsoft.com/office/drawing/2016/5/12/chartex" xmlns:cx7="http://schemas.microsoft.com/office/drawing/2016/5/13/chartex" xmlns:cx8="http://schemas.microsoft.com/office/drawing/2016/5/14/chartex" xmlns:mc="http://schemas.openxmlformats.org/markup-compatibility/2006" xmlns:aink="http://schemas.microsoft.com/office/drawing/2016/ink" xmlns:am3d="http://schemas.microsoft.com/office/drawing/2017/model3d" xmlns:o="urn:schemas-microsoft-com:office:office" xmlns:oel="http://schemas.microsoft.com/office/2019/extlst" xmlns:r="http://schemas.openxmlformats.org/officeDocument/2006/relationships" xmlns:m="http://schemas.openxmlformats.org/officeDocument/2006/math" xmlns:v="urn:schemas-microsoft-com:vml" xmlns:wp14="http://schemas.microsoft.com/office/word/2010/wordprocessingDrawing" xmlns:wp="http://schemas.openxmlformats.org/drawingml/2006/wordprocessingDrawing" xmlns:w10="urn:schemas-microsoft-com:office:word" xmlns:w="http://schemas.openxmlformats.org/wordprocessingml/2006/main" xmlns:w14="http://schemas.microsoft.com/office/word/2010/wordml" xmlns:w15="http://schemas.microsoft.com/office/word/2012/wordml" xmlns:w16cex="http://schemas.microsoft.com/office/word/2018/wordml/cex" xmlns:w16cid="http://schemas.microsoft.com/office/word/2016/wordml/cid" xmlns:w16="http://schemas.microsoft.com/office/word/2018/wordml" xmlns:w16du="http://schemas.microsoft.com/office/word/2023/wordml/word16du" xmlns:w16sdtdh="http://schemas.microsoft.com/office/word/2020/wordml/sdtdatahash" xmlns:w16sdtfl="http://schemas.microsoft.com/office/word/2024/wordml/sdtformatlock" xmlns:w16se="http://schemas.microsoft.com/office/word/2015/wordml/symex" xmlns:wpg="http://schemas.microsoft.com/office/word/2010/wordprocessingGroup" xmlns:wpi="http://schemas.microsoft.com/office/word/2010/wordprocessingInk" xmlns:wne="http://schemas.microsoft.com/office/word/2006/wordml" xmlns:wps="http://schemas.microsoft.com/office/word/2010/wordprocessingShape" mc:Ignorable="w14 w15 w16se w16cid w16 w16cex w16sdtdh w16sdtfl w16du wp14">
+  <w:sdt>
+    <w:sdtPr>
+      <w:id w:val="-288127816"/>
+      <w:docPartObj>
+        <w:docPartGallery w:val="Page Numbers (Bottom of Page)"/>
+        <w:docPartUnique/>
+      </w:docPartObj>
+    </w:sdtPr>
+    <w:sdtContent>
+      <w:sdt>
+        <w:sdtPr>
+          <w:id w:val="-283197789"/>
+          <w:docPartObj>
+            <w:docPartGallery w:val="Page Numbers (Top of Page)"/>
+            <w:docPartUnique/>
+          </w:docPartObj>
+        </w:sdtPr>
+        <w:sdtContent>
+          <w:p>
+            <w:pPr>
+              <w:pStyle w:val="Footer"/>
+              <w:jc w:val="center"/>
+            </w:pPr>
+            <w:r>
+              <w:t xml:space="preserve">Page </w:t>
+            </w:r>
+            <w:r>
+              <w:rPr>
+                <w:b/>
+                <w:bCs/>
+              </w:rPr>
+              <w:fldChar w:fldCharType="begin"/>
+            </w:r>
+            <w:r>
+              <w:rPr>
+                <w:b/>
+                <w:bCs/>
+              </w:rPr>
+              <w:instrText xml:space="preserve"> PAGE </w:instrText>
+            </w:r>
+            <w:r>
+              <w:rPr>
+                <w:b/>
+                <w:bCs/>
+              </w:rPr>
+              <w:fldChar w:fldCharType="separate"/>
+            </w:r>
+            <w:r>
+              <w:rPr>
+                <w:b/>
+                <w:bCs/>
+                <w:noProof/>
+              </w:rPr>
+              <w:t>2</w:t>
+            </w:r>
+            <w:r>
+              <w:rPr>
+                <w:b/>
+                <w:bCs/>
+              </w:rPr>
+              <w:fldChar w:fldCharType="end"/>
+            </w:r>
+            <w:r>
+              <w:t xml:space="preserve"> of </w:t>
+            </w:r>
+            <w:r>
+              <w:rPr>
+                <w:b/>
+                <w:bCs/>
+              </w:rPr>
+              <w:fldChar w:fldCharType="begin"/>
+            </w:r>
+            <w:r>
+              <w:rPr>
+                <w:b/>
+                <w:bCs/>
+              </w:rPr>
+              <w:instrText xml:space="preserve"> NUMPAGES  </w:instrText>
+            </w:r>
+            <w:r>
+              <w:rPr>
+                <w:b/>
+                <w:bCs/>
+              </w:rPr>
+              <w:fldChar w:fldCharType="separate"/>
+            </w:r>
+            <w:r>
+              <w:rPr>
+                <w:b/>
+                <w:bCs/>
+                <w:noProof/>
+              </w:rPr>
+              <w:t>2</w:t>
+            </w:r>
+            <w:r>
+              <w:rPr>
+                <w:b/>
+                <w:bCs/>
+              </w:rPr>
+              <w:fldChar w:fldCharType="end"/>
+            </w:r>
+          </w:p>
+        </w:sdtContent>
+      </w:sdt>
+    </w:sdtContent>
+  </w:sdt>
+  <w:p>
+    <w:pPr>
+      <w:pStyle w:val="Footer"/>
+    </w:pPr>
+    <w:r>
+      <w:t xml:space="preserve">Practice &amp; problem solving: </w:t>
+    </w:r>
+    <w:r>
+      <w:t>2, 18, 5, 12, 16, 14</w:t>
+    </w:r>
+  </w:p>
+</w:ftr>
+</file>
+
+<file path=word/footer8.xml><?xml version="1.0" encoding="utf-8"?>
+<w:ftr xmlns:wpc="http://schemas.microsoft.com/office/word/2010/wordprocessingCanvas" xmlns:cx="http://schemas.microsoft.com/office/drawing/2014/chartex" xmlns:cx1="http://schemas.microsoft.com/office/drawing/2015/9/8/chartex" xmlns:cx2="http://schemas.microsoft.com/office/drawing/2015/10/21/chartex" xmlns:cx3="http://schemas.microsoft.com/office/drawing/2016/5/9/chartex" xmlns:cx4="http://schemas.microsoft.com/office/drawing/2016/5/10/chartex" xmlns:cx5="http://schemas.microsoft.com/office/drawing/2016/5/11/chartex" xmlns:cx6="http://schemas.microsoft.com/office/drawing/2016/5/12/chartex" xmlns:cx7="http://schemas.microsoft.com/office/drawing/2016/5/13/chartex" xmlns:cx8="http://schemas.microsoft.com/office/drawing/2016/5/14/chartex" xmlns:mc="http://schemas.openxmlformats.org/markup-compatibility/2006" xmlns:aink="http://schemas.microsoft.com/office/drawing/2016/ink" xmlns:am3d="http://schemas.microsoft.com/office/drawing/2017/model3d" xmlns:o="urn:schemas-microsoft-com:office:office" xmlns:oel="http://schemas.microsoft.com/office/2019/extlst" xmlns:r="http://schemas.openxmlformats.org/officeDocument/2006/relationships" xmlns:m="http://schemas.openxmlformats.org/officeDocument/2006/math" xmlns:v="urn:schemas-microsoft-com:vml" xmlns:wp14="http://schemas.microsoft.com/office/word/2010/wordprocessingDrawing" xmlns:wp="http://schemas.openxmlformats.org/drawingml/2006/wordprocessingDrawing" xmlns:w10="urn:schemas-microsoft-com:office:word" xmlns:w="http://schemas.openxmlformats.org/wordprocessingml/2006/main" xmlns:w14="http://schemas.microsoft.com/office/word/2010/wordml" xmlns:w15="http://schemas.microsoft.com/office/word/2012/wordml" xmlns:w16cex="http://schemas.microsoft.com/office/word/2018/wordml/cex" xmlns:w16cid="http://schemas.microsoft.com/office/word/2016/wordml/cid" xmlns:w16="http://schemas.microsoft.com/office/word/2018/wordml" xmlns:w16du="http://schemas.microsoft.com/office/word/2023/wordml/word16du" xmlns:w16sdtdh="http://schemas.microsoft.com/office/word/2020/wordml/sdtdatahash" xmlns:w16sdtfl="http://schemas.microsoft.com/office/word/2024/wordml/sdtformatlock" xmlns:w16se="http://schemas.microsoft.com/office/word/2015/wordml/symex" xmlns:wpg="http://schemas.microsoft.com/office/word/2010/wordprocessingGroup" xmlns:wpi="http://schemas.microsoft.com/office/word/2010/wordprocessingInk" xmlns:wne="http://schemas.microsoft.com/office/word/2006/wordml" xmlns:wps="http://schemas.microsoft.com/office/word/2010/wordprocessingShape" mc:Ignorable="w14 w15 w16se w16cid w16 w16cex w16sdtdh w16sdtfl w16du wp14">
+  <w:sdt>
+    <w:sdtPr>
+      <w:id w:val="2119944682"/>
+      <w:docPartObj>
+        <w:docPartGallery w:val="Page Numbers (Bottom of Page)"/>
+        <w:docPartUnique/>
+      </w:docPartObj>
+    </w:sdtPr>
+    <w:sdtContent>
+      <w:sdt>
+        <w:sdtPr>
+          <w:id w:val="-1882015046"/>
+          <w:docPartObj>
+            <w:docPartGallery w:val="Page Numbers (Top of Page)"/>
+            <w:docPartUnique/>
+          </w:docPartObj>
+        </w:sdtPr>
+        <w:sdtContent>
+          <w:p>
+            <w:pPr>
+              <w:pStyle w:val="Footer"/>
+              <w:jc w:val="center"/>
+            </w:pPr>
+            <w:r>
+              <w:t xml:space="preserve">Page </w:t>
+            </w:r>
+            <w:r>
+              <w:rPr>
+                <w:b/>
+                <w:bCs/>
+              </w:rPr>
+              <w:fldChar w:fldCharType="begin"/>
+            </w:r>
+            <w:r>
+              <w:rPr>
+                <w:b/>
+                <w:bCs/>
+              </w:rPr>
+              <w:instrText xml:space="preserve"> PAGE </w:instrText>
+            </w:r>
+            <w:r>
+              <w:rPr>
+                <w:b/>
+                <w:bCs/>
+              </w:rPr>
+              <w:fldChar w:fldCharType="separate"/>
+            </w:r>
+            <w:r>
+              <w:rPr>
+                <w:b/>
+                <w:bCs/>
+                <w:noProof/>
+              </w:rPr>
+              <w:t>2</w:t>
+            </w:r>
+            <w:r>
+              <w:rPr>
+                <w:b/>
+                <w:bCs/>
+              </w:rPr>
+              <w:fldChar w:fldCharType="end"/>
+            </w:r>
+            <w:r>
+              <w:t xml:space="preserve"> of </w:t>
+            </w:r>
+            <w:r>
+              <w:rPr>
+                <w:b/>
+                <w:bCs/>
+              </w:rPr>
+              <w:fldChar w:fldCharType="begin"/>
+            </w:r>
+            <w:r>
+              <w:rPr>
+                <w:b/>
+                <w:bCs/>
+              </w:rPr>
+              <w:instrText xml:space="preserve"> NUMPAGES  </w:instrText>
+            </w:r>
+            <w:r>
+              <w:rPr>
+                <w:b/>
+                <w:bCs/>
+              </w:rPr>
+              <w:fldChar w:fldCharType="separate"/>
+            </w:r>
+            <w:r>
+              <w:rPr>
+                <w:b/>
+                <w:bCs/>
+                <w:noProof/>
+              </w:rPr>
+              <w:t>2</w:t>
+            </w:r>
+            <w:r>
+              <w:rPr>
+                <w:b/>
+                <w:bCs/>
+              </w:rPr>
+              <w:fldChar w:fldCharType="end"/>
+            </w:r>
+          </w:p>
+        </w:sdtContent>
+      </w:sdt>
+    </w:sdtContent>
+  </w:sdt>
+  <w:p>
+    <w:pPr>
+      <w:pStyle w:val="Footer"/>
+    </w:pPr>
+    <w:r>
+      <w:t>Practice &amp; problem solving: 5, 12, 16, 14</w:t>
+    </w:r>
+  </w:p>
+</w:ftr>
+</file>
+
+<file path=word/footer9.xml><?xml version="1.0" encoding="utf-8"?>
+<w:ftr xmlns:wpc="http://schemas.microsoft.com/office/word/2010/wordprocessingCanvas" xmlns:cx="http://schemas.microsoft.com/office/drawing/2014/chartex" xmlns:cx1="http://schemas.microsoft.com/office/drawing/2015/9/8/chartex" xmlns:cx2="http://schemas.microsoft.com/office/drawing/2015/10/21/chartex" xmlns:cx3="http://schemas.microsoft.com/office/drawing/2016/5/9/chartex" xmlns:cx4="http://schemas.microsoft.com/office/drawing/2016/5/10/chartex" xmlns:cx5="http://schemas.microsoft.com/office/drawing/2016/5/11/chartex" xmlns:cx6="http://schemas.microsoft.com/office/drawing/2016/5/12/chartex" xmlns:cx7="http://schemas.microsoft.com/office/drawing/2016/5/13/chartex" xmlns:cx8="http://schemas.microsoft.com/office/drawing/2016/5/14/chartex" xmlns:mc="http://schemas.openxmlformats.org/markup-compatibility/2006" xmlns:aink="http://schemas.microsoft.com/office/drawing/2016/ink" xmlns:am3d="http://schemas.microsoft.com/office/drawing/2017/model3d" xmlns:o="urn:schemas-microsoft-com:office:office" xmlns:oel="http://schemas.microsoft.com/office/2019/extlst" xmlns:r="http://schemas.openxmlformats.org/officeDocument/2006/relationships" xmlns:m="http://schemas.openxmlformats.org/officeDocument/2006/math" xmlns:v="urn:schemas-microsoft-com:vml" xmlns:wp14="http://schemas.microsoft.com/office/word/2010/wordprocessingDrawing" xmlns:wp="http://schemas.openxmlformats.org/drawingml/2006/wordprocessingDrawing" xmlns:w10="urn:schemas-microsoft-com:office:word" xmlns:w="http://schemas.openxmlformats.org/wordprocessingml/2006/main" xmlns:w14="http://schemas.microsoft.com/office/word/2010/wordml" xmlns:w15="http://schemas.microsoft.com/office/word/2012/wordml" xmlns:w16cex="http://schemas.microsoft.com/office/word/2018/wordml/cex" xmlns:w16cid="http://schemas.microsoft.com/office/word/2016/wordml/cid" xmlns:w16="http://schemas.microsoft.com/office/word/2018/wordml" xmlns:w16du="http://schemas.microsoft.com/office/word/2023/wordml/word16du" xmlns:w16sdtdh="http://schemas.microsoft.com/office/word/2020/wordml/sdtdatahash" xmlns:w16sdtfl="http://schemas.microsoft.com/office/word/2024/wordml/sdtformatlock" xmlns:w16se="http://schemas.microsoft.com/office/word/2015/wordml/symex" xmlns:wpg="http://schemas.microsoft.com/office/word/2010/wordprocessingGroup" xmlns:wpi="http://schemas.microsoft.com/office/word/2010/wordprocessingInk" xmlns:wne="http://schemas.microsoft.com/office/word/2006/wordml" xmlns:wps="http://schemas.microsoft.com/office/word/2010/wordprocessingShape" mc:Ignorable="w14 w15 w16se w16cid w16 w16cex w16sdtdh w16sdtfl w16du wp14">
+  <w:sdt>
+    <w:sdtPr>
+      <w:id w:val="-1983456633"/>
+      <w:docPartObj>
+        <w:docPartGallery w:val="Page Numbers (Bottom of Page)"/>
+        <w:docPartUnique/>
+      </w:docPartObj>
+    </w:sdtPr>
+    <w:sdtContent>
+      <w:sdt>
+        <w:sdtPr>
+          <w:id w:val="-394280437"/>
+          <w:docPartObj>
+            <w:docPartGallery w:val="Page Numbers (Top of Page)"/>
+            <w:docPartUnique/>
+          </w:docPartObj>
+        </w:sdtPr>
+        <w:sdtContent>
+          <w:p>
+            <w:pPr>
+              <w:pStyle w:val="Footer"/>
+              <w:jc w:val="center"/>
+            </w:pPr>
+            <w:r>
+              <w:t xml:space="preserve">Page </w:t>
+            </w:r>
+            <w:r>
+              <w:rPr>
+                <w:b/>
+                <w:bCs/>
+              </w:rPr>
+              <w:fldChar w:fldCharType="begin"/>
+            </w:r>
+            <w:r>
+              <w:rPr>
+                <w:b/>
+                <w:bCs/>
+              </w:rPr>
+              <w:instrText xml:space="preserve"> PAGE </w:instrText>
+            </w:r>
+            <w:r>
+              <w:rPr>
+                <w:b/>
+                <w:bCs/>
+              </w:rPr>
+              <w:fldChar w:fldCharType="separate"/>
+            </w:r>
+            <w:r>
+              <w:rPr>
+                <w:b/>
+                <w:bCs/>
+              </w:rPr>
+              <w:t>4</w:t>
+            </w:r>
+            <w:r>
+              <w:rPr>
+                <w:b/>
+                <w:bCs/>
+              </w:rPr>
+              <w:fldChar w:fldCharType="end"/>
+            </w:r>
+            <w:r>
+              <w:t xml:space="preserve"> of </w:t>
+            </w:r>
+            <w:r>
+              <w:rPr>
+                <w:b/>
+                <w:bCs/>
+              </w:rPr>
+              <w:fldChar w:fldCharType="begin"/>
+            </w:r>
+            <w:r>
+              <w:rPr>
+                <w:b/>
+                <w:bCs/>
+              </w:rPr>
+              <w:instrText xml:space="preserve"> NUMPAGES  </w:instrText>
+            </w:r>
+            <w:r>
+              <w:rPr>
+                <w:b/>
+                <w:bCs/>
+              </w:rPr>
+              <w:fldChar w:fldCharType="separate"/>
+            </w:r>
+            <w:r>
+              <w:rPr>
+                <w:b/>
+                <w:bCs/>
+              </w:rPr>
+              <w:t>12</w:t>
+            </w:r>
+            <w:r>
+              <w:rPr>
+                <w:b/>
+                <w:bCs/>
+              </w:rPr>
+              <w:fldChar w:fldCharType="end"/>
+            </w:r>
+          </w:p>
+        </w:sdtContent>
+      </w:sdt>
+    </w:sdtContent>
+  </w:sdt>
+  <w:p>
+    <w:pPr>
+      <w:pStyle w:val="Footer"/>
+    </w:pPr>
+    <w:r>
+      <w:t>Practice &amp; problem solving:</w:t>
+    </w:r>
+    <w:r>
+      <w:t xml:space="preserve"> </w:t>
+    </w:r>
   </w:p>
 </w:ftr>
 </file>
@@ -3112,6 +4524,201 @@
 </file>
 
 <file path=word/header1.xml><?xml version="1.0" encoding="utf-8"?>
+<w:hdr xmlns:wpc="http://schemas.microsoft.com/office/word/2010/wordprocessingCanvas" xmlns:cx="http://schemas.microsoft.com/office/drawing/2014/chartex" xmlns:cx1="http://schemas.microsoft.com/office/drawing/2015/9/8/chartex" xmlns:cx2="http://schemas.microsoft.com/office/drawing/2015/10/21/chartex" xmlns:cx3="http://schemas.microsoft.com/office/drawing/2016/5/9/chartex" xmlns:cx4="http://schemas.microsoft.com/office/drawing/2016/5/10/chartex" xmlns:cx5="http://schemas.microsoft.com/office/drawing/2016/5/11/chartex" xmlns:cx6="http://schemas.microsoft.com/office/drawing/2016/5/12/chartex" xmlns:cx7="http://schemas.microsoft.com/office/drawing/2016/5/13/chartex" xmlns:cx8="http://schemas.microsoft.com/office/drawing/2016/5/14/chartex" xmlns:mc="http://schemas.openxmlformats.org/markup-compatibility/2006" xmlns:aink="http://schemas.microsoft.com/office/drawing/2016/ink" xmlns:am3d="http://schemas.microsoft.com/office/drawing/2017/model3d" xmlns:o="urn:schemas-microsoft-com:office:office" xmlns:oel="http://schemas.microsoft.com/office/2019/extlst" xmlns:r="http://schemas.openxmlformats.org/officeDocument/2006/relationships" xmlns:m="http://schemas.openxmlformats.org/officeDocument/2006/math" xmlns:v="urn:schemas-microsoft-com:vml" xmlns:wp14="http://schemas.microsoft.com/office/word/2010/wordprocessingDrawing" xmlns:wp="http://schemas.openxmlformats.org/drawingml/2006/wordprocessingDrawing" xmlns:w10="urn:schemas-microsoft-com:office:word" xmlns:w="http://schemas.openxmlformats.org/wordprocessingml/2006/main" xmlns:w14="http://schemas.microsoft.com/office/word/2010/wordml" xmlns:w15="http://schemas.microsoft.com/office/word/2012/wordml" xmlns:w16cex="http://schemas.microsoft.com/office/word/2018/wordml/cex" xmlns:w16cid="http://schemas.microsoft.com/office/word/2016/wordml/cid" xmlns:w16="http://schemas.microsoft.com/office/word/2018/wordml" xmlns:w16du="http://schemas.microsoft.com/office/word/2023/wordml/word16du" xmlns:w16sdtdh="http://schemas.microsoft.com/office/word/2020/wordml/sdtdatahash" xmlns:w16sdtfl="http://schemas.microsoft.com/office/word/2024/wordml/sdtformatlock" xmlns:w16se="http://schemas.microsoft.com/office/word/2015/wordml/symex" xmlns:wpg="http://schemas.microsoft.com/office/word/2010/wordprocessingGroup" xmlns:wpi="http://schemas.microsoft.com/office/word/2010/wordprocessingInk" xmlns:wne="http://schemas.microsoft.com/office/word/2006/wordml" xmlns:wps="http://schemas.microsoft.com/office/word/2010/wordprocessingShape" mc:Ignorable="w14 w15 w16se w16cid w16 w16cex w16sdtdh w16sdtfl w16du wp14">
+  <w:p>
+    <w:pPr>
+      <w:pStyle w:val="Header"/>
+      <w:spacing w:before="240"/>
+    </w:pPr>
+    <w:sdt>
+      <w:sdtPr>
+        <w:id w:val="-2098014682"/>
+        <w:docPartObj>
+          <w:docPartGallery w:val="Page Numbers (Margins)"/>
+          <w:docPartUnique/>
+        </w:docPartObj>
+      </w:sdtPr>
+      <w:sdtContent>
+        <w:r>
+          <w:rPr>
+            <w:noProof/>
+          </w:rPr>
+          <mc:AlternateContent>
+            <mc:Choice Requires="wps">
+              <w:drawing>
+                <wp:anchor distT="0" distB="0" distL="114300" distR="114300" simplePos="0" relativeHeight="251659264" behindDoc="0" locked="0" layoutInCell="0" allowOverlap="1" wp14:anchorId="0A730A06" wp14:editId="293A4526">
+                  <wp:simplePos x="0" y="0"/>
+                  <wp:positionH relativeFrom="leftMargin">
+                    <wp:align>left</wp:align>
+                  </wp:positionH>
+                  <mc:AlternateContent>
+                    <mc:Choice Requires="wp14">
+                      <wp:positionV relativeFrom="margin">
+                        <wp14:pctPosVOffset>10000</wp14:pctPosVOffset>
+                      </wp:positionV>
+                    </mc:Choice>
+                    <mc:Fallback>
+                      <wp:positionV relativeFrom="page">
+                        <wp:posOffset>1371600</wp:posOffset>
+                      </wp:positionV>
+                    </mc:Fallback>
+                  </mc:AlternateContent>
+                  <wp:extent cx="819150" cy="433705"/>
+                  <wp:effectExtent l="0" t="0" r="0" b="4445"/>
+                  <wp:wrapNone/>
+                  <wp:docPr id="2049861202" name="Rectangle 1"/>
+                  <wp:cNvGraphicFramePr>
+                    <a:graphicFrameLocks xmlns:a="http://schemas.openxmlformats.org/drawingml/2006/main"/>
+                  </wp:cNvGraphicFramePr>
+                  <a:graphic xmlns:a="http://schemas.openxmlformats.org/drawingml/2006/main">
+                    <a:graphicData uri="http://schemas.microsoft.com/office/word/2010/wordprocessingShape">
+                      <wps:wsp>
+                        <wps:cNvSpPr>
+                          <a:spLocks noChangeArrowheads="1"/>
+                        </wps:cNvSpPr>
+                        <wps:spPr bwMode="auto">
+                          <a:xfrm>
+                            <a:off x="0" y="0"/>
+                            <a:ext cx="819150" cy="433705"/>
+                          </a:xfrm>
+                          <a:prstGeom prst="rect">
+                            <a:avLst/>
+                          </a:prstGeom>
+                          <a:solidFill>
+                            <a:srgbClr val="FFFFFF"/>
+                          </a:solidFill>
+                          <a:ln>
+                            <a:noFill/>
+                          </a:ln>
+                          <a:extLst>
+                            <a:ext uri="{91240B29-F687-4F45-9708-019B960494DF}">
+                              <a14:hiddenLine xmlns:a14="http://schemas.microsoft.com/office/drawing/2010/main" w="9525">
+                                <a:solidFill>
+                                  <a:srgbClr val="000000"/>
+                                </a:solidFill>
+                                <a:miter lim="800000"/>
+                                <a:headEnd/>
+                                <a:tailEnd/>
+                              </a14:hiddenLine>
+                            </a:ext>
+                          </a:extLst>
+                        </wps:spPr>
+                        <wps:txbx>
+                          <w:txbxContent>
+                            <w:p>
+                              <w:pPr>
+                                <w:pBdr>
+                                  <w:top w:val="single" w:sz="4" w:space="1" w:color="D8D8D8" w:themeColor="background1" w:themeShade="D8"/>
+                                </w:pBdr>
+                                <w:jc w:val="right"/>
+                              </w:pPr>
+                              <w:r>
+                                <w:t xml:space="preserve">Page | </w:t>
+                              </w:r>
+                              <w:r>
+                                <w:fldChar w:fldCharType="begin"/>
+                              </w:r>
+                              <w:r>
+                                <w:instrText xml:space="preserve"> PAGE   \* MERGEFORMAT </w:instrText>
+                              </w:r>
+                              <w:r>
+                                <w:fldChar w:fldCharType="separate"/>
+                              </w:r>
+                              <w:r>
+                                <w:rPr>
+                                  <w:noProof/>
+                                </w:rPr>
+                                <w:t>2</w:t>
+                              </w:r>
+                              <w:r>
+                                <w:rPr>
+                                  <w:noProof/>
+                                </w:rPr>
+                                <w:fldChar w:fldCharType="end"/>
+                              </w:r>
+                            </w:p>
+                          </w:txbxContent>
+                        </wps:txbx>
+                        <wps:bodyPr rot="0" vert="horz" wrap="square" lIns="0" tIns="45720" rIns="0" bIns="45720" anchor="t" anchorCtr="0" upright="1">
+                          <a:spAutoFit/>
+                        </wps:bodyPr>
+                      </wps:wsp>
+                    </a:graphicData>
+                  </a:graphic>
+                  <wp14:sizeRelH relativeFrom="leftMargin">
+                    <wp14:pctWidth>90000</wp14:pctWidth>
+                  </wp14:sizeRelH>
+                  <wp14:sizeRelV relativeFrom="page">
+                    <wp14:pctHeight>0</wp14:pctHeight>
+                  </wp14:sizeRelV>
+                </wp:anchor>
+              </w:drawing>
+            </mc:Choice>
+            <mc:Fallback>
+              <w:pict>
+                <v:rect w14:anchorId="0A730A06" id="Rectangle 1" o:spid="_x0000_s1026" style="position:absolute;margin-left:0;margin-top:0;width:64.5pt;height:34.15pt;z-index:251659264;visibility:visible;mso-wrap-style:square;mso-width-percent:900;mso-height-percent:0;mso-top-percent:100;mso-wrap-distance-left:9pt;mso-wrap-distance-top:0;mso-wrap-distance-right:9pt;mso-wrap-distance-bottom:0;mso-position-horizontal:left;mso-position-horizontal-relative:left-margin-area;mso-position-vertical-relative:margin;mso-width-percent:900;mso-height-percent:0;mso-top-percent:100;mso-width-relative:left-margin-area;mso-height-relative:page;v-text-anchor:top" o:gfxdata="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" o:allowincell="f" stroked="f">
+                  <v:textbox style="mso-fit-shape-to-text:t" inset="0,,0">
+                    <w:txbxContent>
+                      <w:p>
+                        <w:pPr>
+                          <w:pBdr>
+                            <w:top w:val="single" w:sz="4" w:space="1" w:color="D8D8D8" w:themeColor="background1" w:themeShade="D8"/>
+                          </w:pBdr>
+                          <w:jc w:val="right"/>
+                        </w:pPr>
+                        <w:r>
+                          <w:t xml:space="preserve">Page | </w:t>
+                        </w:r>
+                        <w:r>
+                          <w:fldChar w:fldCharType="begin"/>
+                        </w:r>
+                        <w:r>
+                          <w:instrText xml:space="preserve"> PAGE   \* MERGEFORMAT </w:instrText>
+                        </w:r>
+                        <w:r>
+                          <w:fldChar w:fldCharType="separate"/>
+                        </w:r>
+                        <w:r>
+                          <w:rPr>
+                            <w:noProof/>
+                          </w:rPr>
+                          <w:t>2</w:t>
+                        </w:r>
+                        <w:r>
+                          <w:rPr>
+                            <w:noProof/>
+                          </w:rPr>
+                          <w:fldChar w:fldCharType="end"/>
+                        </w:r>
+                      </w:p>
+                    </w:txbxContent>
+                  </v:textbox>
+                  <w10:wrap anchorx="margin" anchory="margin"/>
+                </v:rect>
+              </w:pict>
+            </mc:Fallback>
+          </mc:AlternateContent>
+        </w:r>
+      </w:sdtContent>
+    </w:sdt>
+    <w:r>
+      <w:t>Name____________________________________________________________                             Date______________</w:t>
+    </w:r>
+  </w:p>
+  <w:p>
+    <w:pPr>
+      <w:pStyle w:val="Header"/>
+      <w:spacing w:before="240"/>
+      <w:jc w:val="right"/>
+    </w:pPr>
+    <w:r>
+      <w:t>Period____________</w:t>
+    </w:r>
+  </w:p>
+</w:hdr>
+</file>
+
+<file path=word/header2.xml><?xml version="1.0" encoding="utf-8"?>
 <w:hdr xmlns:wpc="http://schemas.microsoft.com/office/word/2010/wordprocessingCanvas" xmlns:cx="http://schemas.microsoft.com/office/drawing/2014/chartex" xmlns:cx1="http://schemas.microsoft.com/office/drawing/2015/9/8/chartex" xmlns:cx2="http://schemas.microsoft.com/office/drawing/2015/10/21/chartex" xmlns:cx3="http://schemas.microsoft.com/office/drawing/2016/5/9/chartex" xmlns:cx4="http://schemas.microsoft.com/office/drawing/2016/5/10/chartex" xmlns:cx5="http://schemas.microsoft.com/office/drawing/2016/5/11/chartex" xmlns:cx6="http://schemas.microsoft.com/office/drawing/2016/5/12/chartex" xmlns:cx7="http://schemas.microsoft.com/office/drawing/2016/5/13/chartex" xmlns:cx8="http://schemas.microsoft.com/office/drawing/2016/5/14/chartex" xmlns:mc="http://schemas.openxmlformats.org/markup-compatibility/2006" xmlns:aink="http://schemas.microsoft.com/office/drawing/2016/ink" xmlns:am3d="http://schemas.microsoft.com/office/drawing/2017/model3d" xmlns:o="urn:schemas-microsoft-com:office:office" xmlns:oel="http://schemas.microsoft.com/office/2019/extlst" xmlns:r="http://schemas.openxmlformats.org/officeDocument/2006/relationships" xmlns:m="http://schemas.openxmlformats.org/officeDocument/2006/math" xmlns:v="urn:schemas-microsoft-com:vml" xmlns:wp14="http://schemas.microsoft.com/office/word/2010/wordprocessingDrawing" xmlns:wp="http://schemas.openxmlformats.org/drawingml/2006/wordprocessingDrawing" xmlns:w10="urn:schemas-microsoft-com:office:word" xmlns:w="http://schemas.openxmlformats.org/wordprocessingml/2006/main" xmlns:w14="http://schemas.microsoft.com/office/word/2010/wordml" xmlns:w15="http://schemas.microsoft.com/office/word/2012/wordml" xmlns:w16cex="http://schemas.microsoft.com/office/word/2018/wordml/cex" xmlns:w16cid="http://schemas.microsoft.com/office/word/2016/wordml/cid" xmlns:w16="http://schemas.microsoft.com/office/word/2018/wordml" xmlns:w16du="http://schemas.microsoft.com/office/word/2023/wordml/word16du" xmlns:w16sdtdh="http://schemas.microsoft.com/office/word/2020/wordml/sdtdatahash" xmlns:w16sdtfl="http://schemas.microsoft.com/office/word/2024/wordml/sdtformatlock" xmlns:w16se="http://schemas.microsoft.com/office/word/2015/wordml/symex" xmlns:wpg="http://schemas.microsoft.com/office/word/2010/wordprocessingGroup" xmlns:wpi="http://schemas.microsoft.com/office/word/2010/wordprocessingInk" xmlns:wne="http://schemas.microsoft.com/office/word/2006/wordml" xmlns:wps="http://schemas.microsoft.com/office/word/2010/wordprocessingShape" mc:Ignorable="w14 w15 w16se w16cid w16 w16cex w16sdtdh w16sdtfl w16du wp14">
   <w:p>
     <w:pPr>
@@ -3155,8 +4762,8 @@
   <w:abstractNum w:abstractNumId="0" w15:restartNumberingAfterBreak="0">
     <w:nsid w:val="1FA12843"/>
     <w:multiLevelType w:val="hybridMultilevel"/>
-    <w:tmpl w:val="06986FA8"/>
-    <w:lvl w:ilvl="0" w:tplc="EDD24A84">
+    <w:tmpl w:val="2E9EC566"/>
+    <w:lvl w:ilvl="0" w:tplc="58D42B88">
       <w:start w:val="1"/>
       <w:numFmt w:val="lowerLetter"/>
       <w:lvlText w:val="%1."/>
@@ -3165,7 +4772,7 @@
         <w:ind w:left="360" w:hanging="360"/>
       </w:pPr>
       <w:rPr>
-        <w:rFonts w:ascii="Arial" w:hAnsi="Arial" w:cs="Arial" w:hint="default"/>
+        <w:rFonts w:ascii="Arial" w:eastAsiaTheme="minorEastAsia" w:hAnsi="Arial" w:cs="Arial"/>
       </w:rPr>
     </w:lvl>
     <w:lvl w:ilvl="1" w:tplc="04090017" w:tentative="1">

</xml_diff>

<commit_message>
converted the docx to pdf format for reliable printing
</commit_message>
<xml_diff>
--- a/L4-1.docx
+++ b/L4-1.docx
@@ -3757,10 +3757,7 @@
       <w:pStyle w:val="Footer"/>
     </w:pPr>
     <w:r>
-      <w:t>Practice &amp; problem solving:</w:t>
-    </w:r>
-    <w:r>
-      <w:t xml:space="preserve"> 7</w:t>
+      <w:t>Practice &amp; problem solving: 7</w:t>
     </w:r>
   </w:p>
 </w:ftr>
@@ -3996,10 +3993,7 @@
       <w:pStyle w:val="Footer"/>
     </w:pPr>
     <w:r>
-      <w:t>Practice &amp; problem solving:</w:t>
-    </w:r>
-    <w:r>
-      <w:t xml:space="preserve"> 7, 3, </w:t>
+      <w:t xml:space="preserve">Practice &amp; problem solving: 7, 3, </w:t>
     </w:r>
     <w:r>
       <w:t xml:space="preserve">2, </w:t>
@@ -4482,10 +4476,7 @@
       <w:pStyle w:val="Footer"/>
     </w:pPr>
     <w:r>
-      <w:t>Practice &amp; problem solving:</w:t>
-    </w:r>
-    <w:r>
-      <w:t xml:space="preserve"> </w:t>
+      <w:t xml:space="preserve">Practice &amp; problem solving: </w:t>
     </w:r>
   </w:p>
 </w:ftr>
@@ -6485,10 +6476,6 @@
 </file>
 
 <file path=customXml/item1.xml><?xml version="1.0" encoding="utf-8"?>
-<b:Sources xmlns:b="http://schemas.openxmlformats.org/officeDocument/2006/bibliography" xmlns="http://schemas.openxmlformats.org/officeDocument/2006/bibliography" SelectedStyle="\APASixthEditionOfficeOnline.xsl" StyleName="APA" Version="6"/>
-</file>
-
-<file path=customXml/item2.xml><?xml version="1.0" encoding="utf-8"?>
 <?mso-contentType ?>
 <FormTemplates xmlns="http://schemas.microsoft.com/sharepoint/v3/contenttype/forms">
   <Display>DocumentLibraryForm</Display>
@@ -6497,60 +6484,7 @@
 </FormTemplates>
 </file>
 
-<file path=customXml/item3.xml><?xml version="1.0" encoding="utf-8"?>
-<p:properties xmlns:p="http://schemas.microsoft.com/office/2006/metadata/properties" xmlns:xsi="http://www.w3.org/2001/XMLSchema-instance" xmlns:pc="http://schemas.microsoft.com/office/infopath/2007/PartnerControls">
-  <documentManagement>
-    <_activity xmlns="0fa87a36-ba27-499d-aeb2-52edf5067214" xsi:nil="true"/>
-    <LMS_Mappings xmlns="0fa87a36-ba27-499d-aeb2-52edf5067214" xsi:nil="true"/>
-    <Is_Collaboration_Space_Locked xmlns="0fa87a36-ba27-499d-aeb2-52edf5067214" xsi:nil="true"/>
-    <Teams_Channel_Section_Location xmlns="0fa87a36-ba27-499d-aeb2-52edf5067214" xsi:nil="true"/>
-    <Self_Registration_Enabled xmlns="0fa87a36-ba27-499d-aeb2-52edf5067214" xsi:nil="true"/>
-    <Teachers xmlns="0fa87a36-ba27-499d-aeb2-52edf5067214">
-      <UserInfo>
-        <DisplayName/>
-        <AccountId xsi:nil="true"/>
-        <AccountType/>
-      </UserInfo>
-    </Teachers>
-    <Student_Groups xmlns="0fa87a36-ba27-499d-aeb2-52edf5067214">
-      <UserInfo>
-        <DisplayName/>
-        <AccountId xsi:nil="true"/>
-        <AccountType/>
-      </UserInfo>
-    </Student_Groups>
-    <Distribution_Groups xmlns="0fa87a36-ba27-499d-aeb2-52edf5067214" xsi:nil="true"/>
-    <Invited_Students xmlns="0fa87a36-ba27-499d-aeb2-52edf5067214" xsi:nil="true"/>
-    <DefaultSectionNames xmlns="0fa87a36-ba27-499d-aeb2-52edf5067214" xsi:nil="true"/>
-    <Has_Teacher_Only_SectionGroup xmlns="0fa87a36-ba27-499d-aeb2-52edf5067214" xsi:nil="true"/>
-    <CultureName xmlns="0fa87a36-ba27-499d-aeb2-52edf5067214" xsi:nil="true"/>
-    <TeamsChannelId xmlns="0fa87a36-ba27-499d-aeb2-52edf5067214" xsi:nil="true"/>
-    <Templates xmlns="0fa87a36-ba27-499d-aeb2-52edf5067214" xsi:nil="true"/>
-    <Invited_Teachers xmlns="0fa87a36-ba27-499d-aeb2-52edf5067214" xsi:nil="true"/>
-    <IsNotebookLocked xmlns="0fa87a36-ba27-499d-aeb2-52edf5067214" xsi:nil="true"/>
-    <Math_Settings xmlns="0fa87a36-ba27-499d-aeb2-52edf5067214" xsi:nil="true"/>
-    <Owner xmlns="0fa87a36-ba27-499d-aeb2-52edf5067214">
-      <UserInfo>
-        <DisplayName/>
-        <AccountId xsi:nil="true"/>
-        <AccountType/>
-      </UserInfo>
-    </Owner>
-    <AppVersion xmlns="0fa87a36-ba27-499d-aeb2-52edf5067214" xsi:nil="true"/>
-    <NotebookType xmlns="0fa87a36-ba27-499d-aeb2-52edf5067214" xsi:nil="true"/>
-    <FolderType xmlns="0fa87a36-ba27-499d-aeb2-52edf5067214" xsi:nil="true"/>
-    <Students xmlns="0fa87a36-ba27-499d-aeb2-52edf5067214">
-      <UserInfo>
-        <DisplayName/>
-        <AccountId xsi:nil="true"/>
-        <AccountType/>
-      </UserInfo>
-    </Students>
-  </documentManagement>
-</p:properties>
-</file>
-
-<file path=customXml/item4.xml><?xml version="1.0" encoding="utf-8"?>
+<file path=customXml/item2.xml><?xml version="1.0" encoding="utf-8"?>
 <ct:contentTypeSchema xmlns:ct="http://schemas.microsoft.com/office/2006/metadata/contentType" xmlns:ma="http://schemas.microsoft.com/office/2006/metadata/properties/metaAttributes" ct:_="" ma:_="" ma:contentTypeName="Document" ma:contentTypeID="0x01010056D9FA840A24B34C86BCBCF4CE7E5ABB" ma:contentTypeVersion="39" ma:contentTypeDescription="Create a new document." ma:contentTypeScope="" ma:versionID="a24e7e3c78534224370c5cb41510a7b5">
   <xsd:schema xmlns:xsd="http://www.w3.org/2001/XMLSchema" xmlns:xs="http://www.w3.org/2001/XMLSchema" xmlns:p="http://schemas.microsoft.com/office/2006/metadata/properties" xmlns:ns3="0fa87a36-ba27-499d-aeb2-52edf5067214" xmlns:ns4="402b710a-760c-49ef-a98a-0c03daceb965" targetNamespace="http://schemas.microsoft.com/office/2006/metadata/properties" ma:root="true" ma:fieldsID="f497af38b4b9c7860103a28faebfe995" ns3:_="" ns4:_="">
     <xsd:import namespace="0fa87a36-ba27-499d-aeb2-52edf5067214"/>
@@ -6997,15 +6931,64 @@
 </ct:contentTypeSchema>
 </file>
 
-<file path=customXml/itemProps1.xml><?xml version="1.0" encoding="utf-8"?>
-<ds:datastoreItem xmlns:ds="http://schemas.openxmlformats.org/officeDocument/2006/customXml" ds:itemID="{7C6DD025-DC68-471B-A560-29724A9D0C8B}">
-  <ds:schemaRefs>
-    <ds:schemaRef ds:uri="http://schemas.openxmlformats.org/officeDocument/2006/bibliography"/>
-  </ds:schemaRefs>
-</ds:datastoreItem>
+<file path=customXml/item3.xml><?xml version="1.0" encoding="utf-8"?>
+<p:properties xmlns:p="http://schemas.microsoft.com/office/2006/metadata/properties" xmlns:xsi="http://www.w3.org/2001/XMLSchema-instance" xmlns:pc="http://schemas.microsoft.com/office/infopath/2007/PartnerControls">
+  <documentManagement>
+    <_activity xmlns="0fa87a36-ba27-499d-aeb2-52edf5067214" xsi:nil="true"/>
+    <LMS_Mappings xmlns="0fa87a36-ba27-499d-aeb2-52edf5067214" xsi:nil="true"/>
+    <Is_Collaboration_Space_Locked xmlns="0fa87a36-ba27-499d-aeb2-52edf5067214" xsi:nil="true"/>
+    <Teams_Channel_Section_Location xmlns="0fa87a36-ba27-499d-aeb2-52edf5067214" xsi:nil="true"/>
+    <Self_Registration_Enabled xmlns="0fa87a36-ba27-499d-aeb2-52edf5067214" xsi:nil="true"/>
+    <Teachers xmlns="0fa87a36-ba27-499d-aeb2-52edf5067214">
+      <UserInfo>
+        <DisplayName/>
+        <AccountId xsi:nil="true"/>
+        <AccountType/>
+      </UserInfo>
+    </Teachers>
+    <Student_Groups xmlns="0fa87a36-ba27-499d-aeb2-52edf5067214">
+      <UserInfo>
+        <DisplayName/>
+        <AccountId xsi:nil="true"/>
+        <AccountType/>
+      </UserInfo>
+    </Student_Groups>
+    <Distribution_Groups xmlns="0fa87a36-ba27-499d-aeb2-52edf5067214" xsi:nil="true"/>
+    <Invited_Students xmlns="0fa87a36-ba27-499d-aeb2-52edf5067214" xsi:nil="true"/>
+    <DefaultSectionNames xmlns="0fa87a36-ba27-499d-aeb2-52edf5067214" xsi:nil="true"/>
+    <Has_Teacher_Only_SectionGroup xmlns="0fa87a36-ba27-499d-aeb2-52edf5067214" xsi:nil="true"/>
+    <CultureName xmlns="0fa87a36-ba27-499d-aeb2-52edf5067214" xsi:nil="true"/>
+    <TeamsChannelId xmlns="0fa87a36-ba27-499d-aeb2-52edf5067214" xsi:nil="true"/>
+    <Templates xmlns="0fa87a36-ba27-499d-aeb2-52edf5067214" xsi:nil="true"/>
+    <Invited_Teachers xmlns="0fa87a36-ba27-499d-aeb2-52edf5067214" xsi:nil="true"/>
+    <IsNotebookLocked xmlns="0fa87a36-ba27-499d-aeb2-52edf5067214" xsi:nil="true"/>
+    <Math_Settings xmlns="0fa87a36-ba27-499d-aeb2-52edf5067214" xsi:nil="true"/>
+    <Owner xmlns="0fa87a36-ba27-499d-aeb2-52edf5067214">
+      <UserInfo>
+        <DisplayName/>
+        <AccountId xsi:nil="true"/>
+        <AccountType/>
+      </UserInfo>
+    </Owner>
+    <AppVersion xmlns="0fa87a36-ba27-499d-aeb2-52edf5067214" xsi:nil="true"/>
+    <NotebookType xmlns="0fa87a36-ba27-499d-aeb2-52edf5067214" xsi:nil="true"/>
+    <FolderType xmlns="0fa87a36-ba27-499d-aeb2-52edf5067214" xsi:nil="true"/>
+    <Students xmlns="0fa87a36-ba27-499d-aeb2-52edf5067214">
+      <UserInfo>
+        <DisplayName/>
+        <AccountId xsi:nil="true"/>
+        <AccountType/>
+      </UserInfo>
+    </Students>
+  </documentManagement>
+</p:properties>
 </file>
 
-<file path=customXml/itemProps2.xml><?xml version="1.0" encoding="utf-8"?>
+<file path=customXml/item4.xml><?xml version="1.0" encoding="utf-8"?>
+<b:Sources xmlns:b="http://schemas.openxmlformats.org/officeDocument/2006/bibliography" xmlns="http://schemas.openxmlformats.org/officeDocument/2006/bibliography" SelectedStyle="\APASixthEditionOfficeOnline.xsl" StyleName="APA" Version="6"/>
+</file>
+
+<file path=customXml/itemProps1.xml><?xml version="1.0" encoding="utf-8"?>
 <ds:datastoreItem xmlns:ds="http://schemas.openxmlformats.org/officeDocument/2006/customXml" ds:itemID="{27BEDB11-18E5-46F5-BFC1-A491DBA72C29}">
   <ds:schemaRefs>
     <ds:schemaRef ds:uri="http://schemas.microsoft.com/sharepoint/v3/contenttype/forms"/>
@@ -7013,17 +6996,7 @@
 </ds:datastoreItem>
 </file>
 
-<file path=customXml/itemProps3.xml><?xml version="1.0" encoding="utf-8"?>
-<ds:datastoreItem xmlns:ds="http://schemas.openxmlformats.org/officeDocument/2006/customXml" ds:itemID="{09A04FF6-9270-48E2-8B1F-7FC17EB961C0}">
-  <ds:schemaRefs>
-    <ds:schemaRef ds:uri="http://schemas.microsoft.com/office/2006/metadata/properties"/>
-    <ds:schemaRef ds:uri="http://schemas.microsoft.com/office/infopath/2007/PartnerControls"/>
-    <ds:schemaRef ds:uri="0fa87a36-ba27-499d-aeb2-52edf5067214"/>
-  </ds:schemaRefs>
-</ds:datastoreItem>
-</file>
-
-<file path=customXml/itemProps4.xml><?xml version="1.0" encoding="utf-8"?>
+<file path=customXml/itemProps2.xml><?xml version="1.0" encoding="utf-8"?>
 <ds:datastoreItem xmlns:ds="http://schemas.openxmlformats.org/officeDocument/2006/customXml" ds:itemID="{7141B0B0-9A92-4D7D-AC51-2F1EA3C62EDD}">
   <ds:schemaRefs>
     <ds:schemaRef ds:uri="http://schemas.microsoft.com/office/2006/metadata/contentType"/>
@@ -7040,4 +7013,22 @@
     <ds:schemaRef ds:uri="http://schemas.microsoft.com/internal/obd"/>
   </ds:schemaRefs>
 </ds:datastoreItem>
+</file>
+
+<file path=customXml/itemProps3.xml><?xml version="1.0" encoding="utf-8"?>
+<ds:datastoreItem xmlns:ds="http://schemas.openxmlformats.org/officeDocument/2006/customXml" ds:itemID="{09A04FF6-9270-48E2-8B1F-7FC17EB961C0}">
+  <ds:schemaRefs>
+    <ds:schemaRef ds:uri="http://schemas.microsoft.com/office/2006/metadata/properties"/>
+    <ds:schemaRef ds:uri="http://schemas.microsoft.com/office/infopath/2007/PartnerControls"/>
+    <ds:schemaRef ds:uri="0fa87a36-ba27-499d-aeb2-52edf5067214"/>
+  </ds:schemaRefs>
+</ds:datastoreItem>
+</file>
+
+<file path=customXml/itemProps4.xml><?xml version="1.0" encoding="utf-8"?>
+<ds:datastoreItem xmlns:ds="http://schemas.openxmlformats.org/officeDocument/2006/customXml" ds:itemID="{7C6DD025-DC68-471B-A560-29724A9D0C8B}">
+  <ds:schemaRefs>
+    <ds:schemaRef ds:uri="http://schemas.openxmlformats.org/officeDocument/2006/bibliography"/>
+  </ds:schemaRefs>
+</ds:datastoreItem>
 </file>
</xml_diff>